<commit_message>
começando o projeto no front
</commit_message>
<xml_diff>
--- a/Angular/AngularCornellNotesTemplate.docx
+++ b/Angular/AngularCornellNotesTemplate.docx
@@ -17162,10 +17162,6 @@
           </mc:Choice>
           <mc:Fallback>
             <w:pict>
-              <v:shapetype id="_x0000_t202" coordsize="21600,21600" o:spt="202" path="m,l,21600r21600,l21600,xe">
-                <v:stroke joinstyle="miter"/>
-                <v:path gradientshapeok="t" o:connecttype="rect"/>
-              </v:shapetype>
               <v:shape id="_x0000_s1041" type="#_x0000_t202" style="position:absolute;left:0;text-align:left;margin-left:-1.35pt;margin-top:15.35pt;width:162.6pt;height:21.7pt;z-index:251718656;visibility:visible;mso-wrap-style:square;mso-width-percent:0;mso-height-percent:0;mso-wrap-distance-left:9pt;mso-wrap-distance-top:0;mso-wrap-distance-right:9pt;mso-wrap-distance-bottom:0;mso-position-horizontal:absolute;mso-position-horizontal-relative:text;mso-position-vertical:absolute;mso-position-vertical-relative:text;mso-width-percent:0;mso-height-percent:0;mso-width-relative:page;mso-height-relative:page;v-text-anchor:top" o:gfxdata="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" stroked="f">
                 <v:textbox>
                   <w:txbxContent>
@@ -33486,8 +33482,6 @@
             <w:r>
               <w:t xml:space="preserve"> de service </w:t>
             </w:r>
-            <w:bookmarkStart w:id="0" w:name="_GoBack"/>
-            <w:bookmarkEnd w:id="0"/>
           </w:p>
         </w:tc>
       </w:tr>
@@ -34421,7 +34415,7 @@
           <w:sz w:val="32"/>
           <w:szCs w:val="32"/>
         </w:rPr>
-        <w:t>Cornell Notes Template</w:t>
+        <w:t>ROUTES</w:t>
       </w:r>
     </w:p>
     <w:p>
@@ -34717,8 +34711,8 @@
         <w:tblLook w:val="00A0" w:firstRow="1" w:lastRow="0" w:firstColumn="1" w:lastColumn="0" w:noHBand="0" w:noVBand="0"/>
       </w:tblPr>
       <w:tblGrid>
-        <w:gridCol w:w="3618"/>
-        <w:gridCol w:w="6102"/>
+        <w:gridCol w:w="270"/>
+        <w:gridCol w:w="9450"/>
       </w:tblGrid>
       <w:tr>
         <w:trPr>
@@ -34727,7 +34721,7 @@
         </w:trPr>
         <w:tc>
           <w:tcPr>
-            <w:tcW w:w="3618" w:type="dxa"/>
+            <w:tcW w:w="270" w:type="dxa"/>
             <w:tcBorders>
               <w:top w:val="single" w:sz="12" w:space="0" w:color="548DD4" w:themeColor="text2" w:themeTint="99"/>
               <w:left w:val="nil"/>
@@ -34746,7 +34740,7 @@
         </w:tc>
         <w:tc>
           <w:tcPr>
-            <w:tcW w:w="6102" w:type="dxa"/>
+            <w:tcW w:w="9450" w:type="dxa"/>
             <w:tcBorders>
               <w:top w:val="single" w:sz="12" w:space="0" w:color="548DD4" w:themeColor="text2" w:themeTint="99"/>
               <w:left w:val="single" w:sz="12" w:space="0" w:color="FF0000"/>
@@ -34759,63 +34753,74 @@
               <w:tabs>
                 <w:tab w:val="left" w:pos="8640"/>
               </w:tabs>
-              <w:ind w:left="360"/>
-            </w:pPr>
-          </w:p>
-        </w:tc>
-      </w:tr>
-      <w:tr>
-        <w:trPr>
-          <w:cantSplit/>
-          <w:trHeight w:hRule="exact" w:val="360"/>
-        </w:trPr>
-        <w:tc>
-          <w:tcPr>
-            <w:tcW w:w="3618" w:type="dxa"/>
-            <w:tcBorders>
-              <w:top w:val="single" w:sz="6" w:space="0" w:color="548DD4" w:themeColor="text2" w:themeTint="99"/>
-              <w:left w:val="nil"/>
-              <w:bottom w:val="single" w:sz="6" w:space="0" w:color="548DD4" w:themeColor="text2" w:themeTint="99"/>
-              <w:right w:val="single" w:sz="12" w:space="0" w:color="FF0000"/>
-            </w:tcBorders>
-          </w:tcPr>
-          <w:p>
-            <w:pPr>
-              <w:tabs>
-                <w:tab w:val="left" w:pos="8640"/>
-              </w:tabs>
-              <w:ind w:left="360"/>
-            </w:pPr>
-          </w:p>
-        </w:tc>
-        <w:tc>
-          <w:tcPr>
-            <w:tcW w:w="6102" w:type="dxa"/>
-            <w:tcBorders>
-              <w:top w:val="single" w:sz="6" w:space="0" w:color="548DD4" w:themeColor="text2" w:themeTint="99"/>
-              <w:left w:val="single" w:sz="12" w:space="0" w:color="FF0000"/>
-              <w:bottom w:val="single" w:sz="6" w:space="0" w:color="548DD4" w:themeColor="text2" w:themeTint="99"/>
-              <w:right w:val="nil"/>
-            </w:tcBorders>
-          </w:tcPr>
-          <w:p>
-            <w:pPr>
-              <w:tabs>
-                <w:tab w:val="left" w:pos="8640"/>
-              </w:tabs>
-              <w:ind w:left="360"/>
-            </w:pPr>
-          </w:p>
-        </w:tc>
-      </w:tr>
-      <w:tr>
-        <w:trPr>
-          <w:cantSplit/>
-          <w:trHeight w:hRule="exact" w:val="360"/>
-        </w:trPr>
-        <w:tc>
-          <w:tcPr>
-            <w:tcW w:w="3618" w:type="dxa"/>
+              <w:ind w:left="-108"/>
+            </w:pPr>
+            <w:r>
+              <w:t xml:space="preserve">&lt;router-outlet&gt;   - &gt; </w:t>
+            </w:r>
+            <w:proofErr w:type="spellStart"/>
+            <w:r>
+              <w:t>esta</w:t>
+            </w:r>
+            <w:proofErr w:type="spellEnd"/>
+            <w:r>
+              <w:t xml:space="preserve"> é a tag do router. </w:t>
+            </w:r>
+          </w:p>
+        </w:tc>
+      </w:tr>
+      <w:tr>
+        <w:trPr>
+          <w:cantSplit/>
+          <w:trHeight w:hRule="exact" w:val="360"/>
+        </w:trPr>
+        <w:tc>
+          <w:tcPr>
+            <w:tcW w:w="270" w:type="dxa"/>
+            <w:tcBorders>
+              <w:top w:val="single" w:sz="6" w:space="0" w:color="548DD4" w:themeColor="text2" w:themeTint="99"/>
+              <w:left w:val="nil"/>
+              <w:bottom w:val="single" w:sz="6" w:space="0" w:color="548DD4" w:themeColor="text2" w:themeTint="99"/>
+              <w:right w:val="single" w:sz="12" w:space="0" w:color="FF0000"/>
+            </w:tcBorders>
+          </w:tcPr>
+          <w:p>
+            <w:pPr>
+              <w:tabs>
+                <w:tab w:val="left" w:pos="8640"/>
+              </w:tabs>
+              <w:ind w:left="360"/>
+            </w:pPr>
+          </w:p>
+        </w:tc>
+        <w:tc>
+          <w:tcPr>
+            <w:tcW w:w="9450" w:type="dxa"/>
+            <w:tcBorders>
+              <w:top w:val="single" w:sz="6" w:space="0" w:color="548DD4" w:themeColor="text2" w:themeTint="99"/>
+              <w:left w:val="single" w:sz="12" w:space="0" w:color="FF0000"/>
+              <w:bottom w:val="single" w:sz="6" w:space="0" w:color="548DD4" w:themeColor="text2" w:themeTint="99"/>
+              <w:right w:val="nil"/>
+            </w:tcBorders>
+          </w:tcPr>
+          <w:p>
+            <w:pPr>
+              <w:tabs>
+                <w:tab w:val="left" w:pos="8640"/>
+              </w:tabs>
+              <w:ind w:left="-108"/>
+            </w:pPr>
+          </w:p>
+        </w:tc>
+      </w:tr>
+      <w:tr>
+        <w:trPr>
+          <w:cantSplit/>
+          <w:trHeight w:hRule="exact" w:val="360"/>
+        </w:trPr>
+        <w:tc>
+          <w:tcPr>
+            <w:tcW w:w="270" w:type="dxa"/>
             <w:tcBorders>
               <w:top w:val="single" w:sz="6" w:space="0" w:color="548DD4" w:themeColor="text2" w:themeTint="99"/>
               <w:left w:val="nil"/>
@@ -34837,428 +34842,717 @@
         </w:tc>
         <w:tc>
           <w:tcPr>
-            <w:tcW w:w="6102" w:type="dxa"/>
-            <w:tcBorders>
-              <w:top w:val="single" w:sz="6" w:space="0" w:color="548DD4" w:themeColor="text2" w:themeTint="99"/>
-              <w:left w:val="single" w:sz="12" w:space="0" w:color="FF0000"/>
-              <w:bottom w:val="single" w:sz="6" w:space="0" w:color="548DD4" w:themeColor="text2" w:themeTint="99"/>
-              <w:right w:val="nil"/>
-            </w:tcBorders>
-          </w:tcPr>
-          <w:p>
-            <w:pPr>
-              <w:tabs>
-                <w:tab w:val="left" w:pos="8640"/>
-              </w:tabs>
-              <w:ind w:left="360"/>
-            </w:pPr>
-          </w:p>
-        </w:tc>
-      </w:tr>
-      <w:tr>
-        <w:trPr>
-          <w:cantSplit/>
-          <w:trHeight w:hRule="exact" w:val="360"/>
-        </w:trPr>
-        <w:tc>
-          <w:tcPr>
-            <w:tcW w:w="3618" w:type="dxa"/>
-            <w:tcBorders>
-              <w:top w:val="single" w:sz="6" w:space="0" w:color="548DD4" w:themeColor="text2" w:themeTint="99"/>
-              <w:left w:val="nil"/>
-              <w:bottom w:val="single" w:sz="6" w:space="0" w:color="548DD4" w:themeColor="text2" w:themeTint="99"/>
-              <w:right w:val="single" w:sz="12" w:space="0" w:color="FF0000"/>
-            </w:tcBorders>
-          </w:tcPr>
-          <w:p>
-            <w:pPr>
-              <w:tabs>
-                <w:tab w:val="left" w:pos="8640"/>
-              </w:tabs>
-              <w:ind w:left="360"/>
-            </w:pPr>
-          </w:p>
-        </w:tc>
-        <w:tc>
-          <w:tcPr>
-            <w:tcW w:w="6102" w:type="dxa"/>
-            <w:tcBorders>
-              <w:top w:val="single" w:sz="6" w:space="0" w:color="548DD4" w:themeColor="text2" w:themeTint="99"/>
-              <w:left w:val="single" w:sz="12" w:space="0" w:color="FF0000"/>
-              <w:bottom w:val="single" w:sz="6" w:space="0" w:color="548DD4" w:themeColor="text2" w:themeTint="99"/>
-              <w:right w:val="nil"/>
-            </w:tcBorders>
-          </w:tcPr>
-          <w:p>
-            <w:pPr>
-              <w:tabs>
-                <w:tab w:val="left" w:pos="8640"/>
-              </w:tabs>
-              <w:ind w:left="360"/>
-            </w:pPr>
-          </w:p>
-        </w:tc>
-      </w:tr>
-      <w:tr>
-        <w:trPr>
-          <w:cantSplit/>
-          <w:trHeight w:hRule="exact" w:val="360"/>
-        </w:trPr>
-        <w:tc>
-          <w:tcPr>
-            <w:tcW w:w="3618" w:type="dxa"/>
-            <w:tcBorders>
-              <w:top w:val="single" w:sz="6" w:space="0" w:color="548DD4" w:themeColor="text2" w:themeTint="99"/>
-              <w:left w:val="nil"/>
-              <w:bottom w:val="single" w:sz="6" w:space="0" w:color="548DD4" w:themeColor="text2" w:themeTint="99"/>
-              <w:right w:val="single" w:sz="12" w:space="0" w:color="FF0000"/>
-            </w:tcBorders>
-          </w:tcPr>
-          <w:p>
-            <w:pPr>
-              <w:tabs>
-                <w:tab w:val="left" w:pos="8640"/>
-              </w:tabs>
-              <w:ind w:left="360"/>
-            </w:pPr>
-          </w:p>
-        </w:tc>
-        <w:tc>
-          <w:tcPr>
-            <w:tcW w:w="6102" w:type="dxa"/>
-            <w:tcBorders>
-              <w:top w:val="single" w:sz="6" w:space="0" w:color="548DD4" w:themeColor="text2" w:themeTint="99"/>
-              <w:left w:val="single" w:sz="12" w:space="0" w:color="FF0000"/>
-              <w:bottom w:val="single" w:sz="6" w:space="0" w:color="548DD4" w:themeColor="text2" w:themeTint="99"/>
-              <w:right w:val="nil"/>
-            </w:tcBorders>
-          </w:tcPr>
-          <w:p>
-            <w:pPr>
-              <w:tabs>
-                <w:tab w:val="left" w:pos="8640"/>
-              </w:tabs>
-              <w:ind w:left="360"/>
-            </w:pPr>
-          </w:p>
-        </w:tc>
-      </w:tr>
-      <w:tr>
-        <w:trPr>
-          <w:cantSplit/>
-          <w:trHeight w:hRule="exact" w:val="360"/>
-        </w:trPr>
-        <w:tc>
-          <w:tcPr>
-            <w:tcW w:w="3618" w:type="dxa"/>
-            <w:tcBorders>
-              <w:top w:val="single" w:sz="6" w:space="0" w:color="548DD4" w:themeColor="text2" w:themeTint="99"/>
-              <w:left w:val="nil"/>
-              <w:bottom w:val="single" w:sz="6" w:space="0" w:color="548DD4" w:themeColor="text2" w:themeTint="99"/>
-              <w:right w:val="single" w:sz="12" w:space="0" w:color="FF0000"/>
-            </w:tcBorders>
-          </w:tcPr>
-          <w:p>
-            <w:pPr>
-              <w:tabs>
-                <w:tab w:val="left" w:pos="8640"/>
-              </w:tabs>
-              <w:ind w:left="360"/>
-            </w:pPr>
-          </w:p>
-        </w:tc>
-        <w:tc>
-          <w:tcPr>
-            <w:tcW w:w="6102" w:type="dxa"/>
-            <w:tcBorders>
-              <w:top w:val="single" w:sz="6" w:space="0" w:color="548DD4" w:themeColor="text2" w:themeTint="99"/>
-              <w:left w:val="single" w:sz="12" w:space="0" w:color="FF0000"/>
-              <w:bottom w:val="single" w:sz="6" w:space="0" w:color="548DD4" w:themeColor="text2" w:themeTint="99"/>
-              <w:right w:val="nil"/>
-            </w:tcBorders>
-          </w:tcPr>
-          <w:p>
-            <w:pPr>
-              <w:tabs>
-                <w:tab w:val="left" w:pos="8640"/>
-              </w:tabs>
-              <w:ind w:left="360"/>
-            </w:pPr>
-          </w:p>
-        </w:tc>
-      </w:tr>
-      <w:tr>
-        <w:trPr>
-          <w:cantSplit/>
-          <w:trHeight w:hRule="exact" w:val="360"/>
-        </w:trPr>
-        <w:tc>
-          <w:tcPr>
-            <w:tcW w:w="3618" w:type="dxa"/>
-            <w:tcBorders>
-              <w:top w:val="single" w:sz="6" w:space="0" w:color="548DD4" w:themeColor="text2" w:themeTint="99"/>
-              <w:left w:val="nil"/>
-              <w:bottom w:val="single" w:sz="6" w:space="0" w:color="548DD4" w:themeColor="text2" w:themeTint="99"/>
-              <w:right w:val="single" w:sz="12" w:space="0" w:color="FF0000"/>
-            </w:tcBorders>
-          </w:tcPr>
-          <w:p>
-            <w:pPr>
-              <w:tabs>
-                <w:tab w:val="left" w:pos="8640"/>
-              </w:tabs>
-              <w:ind w:left="360"/>
-            </w:pPr>
-          </w:p>
-        </w:tc>
-        <w:tc>
-          <w:tcPr>
-            <w:tcW w:w="6102" w:type="dxa"/>
-            <w:tcBorders>
-              <w:top w:val="single" w:sz="6" w:space="0" w:color="548DD4" w:themeColor="text2" w:themeTint="99"/>
-              <w:left w:val="single" w:sz="12" w:space="0" w:color="FF0000"/>
-              <w:bottom w:val="single" w:sz="6" w:space="0" w:color="548DD4" w:themeColor="text2" w:themeTint="99"/>
-              <w:right w:val="nil"/>
-            </w:tcBorders>
-          </w:tcPr>
-          <w:p>
-            <w:pPr>
-              <w:tabs>
-                <w:tab w:val="left" w:pos="8640"/>
-              </w:tabs>
-              <w:ind w:left="360"/>
-            </w:pPr>
-          </w:p>
-        </w:tc>
-      </w:tr>
-      <w:tr>
-        <w:trPr>
-          <w:cantSplit/>
-          <w:trHeight w:hRule="exact" w:val="360"/>
-        </w:trPr>
-        <w:tc>
-          <w:tcPr>
-            <w:tcW w:w="3618" w:type="dxa"/>
-            <w:tcBorders>
-              <w:top w:val="single" w:sz="6" w:space="0" w:color="548DD4" w:themeColor="text2" w:themeTint="99"/>
-              <w:left w:val="nil"/>
-              <w:bottom w:val="single" w:sz="6" w:space="0" w:color="548DD4" w:themeColor="text2" w:themeTint="99"/>
-              <w:right w:val="single" w:sz="12" w:space="0" w:color="FF0000"/>
-            </w:tcBorders>
-          </w:tcPr>
-          <w:p>
-            <w:pPr>
-              <w:tabs>
-                <w:tab w:val="left" w:pos="8640"/>
-              </w:tabs>
-              <w:ind w:left="360"/>
-            </w:pPr>
-          </w:p>
-        </w:tc>
-        <w:tc>
-          <w:tcPr>
-            <w:tcW w:w="6102" w:type="dxa"/>
-            <w:tcBorders>
-              <w:top w:val="single" w:sz="6" w:space="0" w:color="548DD4" w:themeColor="text2" w:themeTint="99"/>
-              <w:left w:val="single" w:sz="12" w:space="0" w:color="FF0000"/>
-              <w:bottom w:val="single" w:sz="6" w:space="0" w:color="548DD4" w:themeColor="text2" w:themeTint="99"/>
-              <w:right w:val="nil"/>
-            </w:tcBorders>
-          </w:tcPr>
-          <w:p>
-            <w:pPr>
-              <w:tabs>
-                <w:tab w:val="left" w:pos="8640"/>
-              </w:tabs>
-              <w:ind w:left="360"/>
-            </w:pPr>
-          </w:p>
-        </w:tc>
-      </w:tr>
-      <w:tr>
-        <w:trPr>
-          <w:cantSplit/>
-          <w:trHeight w:hRule="exact" w:val="360"/>
-        </w:trPr>
-        <w:tc>
-          <w:tcPr>
-            <w:tcW w:w="3618" w:type="dxa"/>
-            <w:tcBorders>
-              <w:top w:val="single" w:sz="6" w:space="0" w:color="548DD4" w:themeColor="text2" w:themeTint="99"/>
-              <w:left w:val="nil"/>
-              <w:bottom w:val="single" w:sz="6" w:space="0" w:color="548DD4" w:themeColor="text2" w:themeTint="99"/>
-              <w:right w:val="single" w:sz="12" w:space="0" w:color="FF0000"/>
-            </w:tcBorders>
-          </w:tcPr>
-          <w:p>
-            <w:pPr>
-              <w:tabs>
-                <w:tab w:val="left" w:pos="8640"/>
-              </w:tabs>
-              <w:ind w:left="360"/>
-            </w:pPr>
-          </w:p>
-        </w:tc>
-        <w:tc>
-          <w:tcPr>
-            <w:tcW w:w="6102" w:type="dxa"/>
-            <w:tcBorders>
-              <w:top w:val="single" w:sz="6" w:space="0" w:color="548DD4" w:themeColor="text2" w:themeTint="99"/>
-              <w:left w:val="single" w:sz="12" w:space="0" w:color="FF0000"/>
-              <w:bottom w:val="single" w:sz="6" w:space="0" w:color="548DD4" w:themeColor="text2" w:themeTint="99"/>
-              <w:right w:val="nil"/>
-            </w:tcBorders>
-          </w:tcPr>
-          <w:p>
-            <w:pPr>
-              <w:tabs>
-                <w:tab w:val="left" w:pos="8640"/>
-              </w:tabs>
-              <w:ind w:left="360"/>
-            </w:pPr>
-          </w:p>
-        </w:tc>
-      </w:tr>
-      <w:tr>
-        <w:trPr>
-          <w:cantSplit/>
-          <w:trHeight w:hRule="exact" w:val="360"/>
-        </w:trPr>
-        <w:tc>
-          <w:tcPr>
-            <w:tcW w:w="3618" w:type="dxa"/>
-            <w:tcBorders>
-              <w:top w:val="single" w:sz="6" w:space="0" w:color="548DD4" w:themeColor="text2" w:themeTint="99"/>
-              <w:left w:val="nil"/>
-              <w:bottom w:val="single" w:sz="6" w:space="0" w:color="548DD4" w:themeColor="text2" w:themeTint="99"/>
-              <w:right w:val="single" w:sz="12" w:space="0" w:color="FF0000"/>
-            </w:tcBorders>
-          </w:tcPr>
-          <w:p>
-            <w:pPr>
-              <w:tabs>
-                <w:tab w:val="left" w:pos="8640"/>
-              </w:tabs>
-              <w:ind w:left="360"/>
-            </w:pPr>
-          </w:p>
-        </w:tc>
-        <w:tc>
-          <w:tcPr>
-            <w:tcW w:w="6102" w:type="dxa"/>
-            <w:tcBorders>
-              <w:top w:val="single" w:sz="6" w:space="0" w:color="548DD4" w:themeColor="text2" w:themeTint="99"/>
-              <w:left w:val="single" w:sz="12" w:space="0" w:color="FF0000"/>
-              <w:bottom w:val="single" w:sz="6" w:space="0" w:color="548DD4" w:themeColor="text2" w:themeTint="99"/>
-              <w:right w:val="nil"/>
-            </w:tcBorders>
-          </w:tcPr>
-          <w:p>
-            <w:pPr>
-              <w:tabs>
-                <w:tab w:val="left" w:pos="8640"/>
-              </w:tabs>
-              <w:ind w:left="360"/>
-            </w:pPr>
-          </w:p>
-        </w:tc>
-      </w:tr>
-      <w:tr>
-        <w:trPr>
-          <w:cantSplit/>
-          <w:trHeight w:hRule="exact" w:val="360"/>
-        </w:trPr>
-        <w:tc>
-          <w:tcPr>
-            <w:tcW w:w="3618" w:type="dxa"/>
-            <w:tcBorders>
-              <w:top w:val="single" w:sz="6" w:space="0" w:color="548DD4" w:themeColor="text2" w:themeTint="99"/>
-              <w:left w:val="nil"/>
-              <w:bottom w:val="single" w:sz="6" w:space="0" w:color="548DD4" w:themeColor="text2" w:themeTint="99"/>
-              <w:right w:val="single" w:sz="12" w:space="0" w:color="FF0000"/>
-            </w:tcBorders>
-          </w:tcPr>
-          <w:p>
-            <w:pPr>
-              <w:tabs>
-                <w:tab w:val="left" w:pos="8640"/>
-              </w:tabs>
-              <w:ind w:left="360"/>
-            </w:pPr>
-          </w:p>
-        </w:tc>
-        <w:tc>
-          <w:tcPr>
-            <w:tcW w:w="6102" w:type="dxa"/>
-            <w:tcBorders>
-              <w:top w:val="single" w:sz="6" w:space="0" w:color="548DD4" w:themeColor="text2" w:themeTint="99"/>
-              <w:left w:val="single" w:sz="12" w:space="0" w:color="FF0000"/>
-              <w:bottom w:val="single" w:sz="6" w:space="0" w:color="548DD4" w:themeColor="text2" w:themeTint="99"/>
-              <w:right w:val="nil"/>
-            </w:tcBorders>
-          </w:tcPr>
-          <w:p>
-            <w:pPr>
-              <w:tabs>
-                <w:tab w:val="left" w:pos="8640"/>
-              </w:tabs>
-              <w:ind w:left="360"/>
-            </w:pPr>
-          </w:p>
-        </w:tc>
-      </w:tr>
-      <w:tr>
-        <w:trPr>
-          <w:cantSplit/>
-          <w:trHeight w:hRule="exact" w:val="360"/>
-        </w:trPr>
-        <w:tc>
-          <w:tcPr>
-            <w:tcW w:w="3618" w:type="dxa"/>
-            <w:tcBorders>
-              <w:top w:val="single" w:sz="6" w:space="0" w:color="548DD4" w:themeColor="text2" w:themeTint="99"/>
-              <w:left w:val="nil"/>
-              <w:bottom w:val="single" w:sz="6" w:space="0" w:color="548DD4" w:themeColor="text2" w:themeTint="99"/>
-              <w:right w:val="single" w:sz="12" w:space="0" w:color="FF0000"/>
-            </w:tcBorders>
-          </w:tcPr>
-          <w:p>
-            <w:pPr>
-              <w:tabs>
-                <w:tab w:val="left" w:pos="8640"/>
-              </w:tabs>
-              <w:ind w:left="360"/>
-            </w:pPr>
-          </w:p>
-        </w:tc>
-        <w:tc>
-          <w:tcPr>
-            <w:tcW w:w="6102" w:type="dxa"/>
-            <w:tcBorders>
-              <w:top w:val="single" w:sz="6" w:space="0" w:color="548DD4" w:themeColor="text2" w:themeTint="99"/>
-              <w:left w:val="single" w:sz="12" w:space="0" w:color="FF0000"/>
-              <w:bottom w:val="single" w:sz="6" w:space="0" w:color="548DD4" w:themeColor="text2" w:themeTint="99"/>
-              <w:right w:val="nil"/>
-            </w:tcBorders>
-          </w:tcPr>
-          <w:p>
-            <w:pPr>
-              <w:tabs>
-                <w:tab w:val="left" w:pos="8640"/>
-              </w:tabs>
-              <w:ind w:left="360"/>
-            </w:pPr>
-          </w:p>
-        </w:tc>
-      </w:tr>
-      <w:tr>
-        <w:trPr>
-          <w:cantSplit/>
-          <w:trHeight w:hRule="exact" w:val="360"/>
-        </w:trPr>
-        <w:tc>
-          <w:tcPr>
-            <w:tcW w:w="3618" w:type="dxa"/>
+            <w:tcW w:w="9450" w:type="dxa"/>
+            <w:tcBorders>
+              <w:top w:val="single" w:sz="6" w:space="0" w:color="548DD4" w:themeColor="text2" w:themeTint="99"/>
+              <w:left w:val="single" w:sz="12" w:space="0" w:color="FF0000"/>
+              <w:bottom w:val="single" w:sz="6" w:space="0" w:color="548DD4" w:themeColor="text2" w:themeTint="99"/>
+              <w:right w:val="nil"/>
+            </w:tcBorders>
+          </w:tcPr>
+          <w:p>
+            <w:pPr>
+              <w:tabs>
+                <w:tab w:val="left" w:pos="8640"/>
+              </w:tabs>
+              <w:ind w:left="-108"/>
+            </w:pPr>
+            <w:r>
+              <w:sym w:font="Wingdings" w:char="F0E0"/>
+            </w:r>
+            <w:r>
+              <w:t xml:space="preserve">  A </w:t>
+            </w:r>
+            <w:proofErr w:type="spellStart"/>
+            <w:r>
+              <w:t>declaração</w:t>
+            </w:r>
+            <w:proofErr w:type="spellEnd"/>
+            <w:r>
+              <w:t xml:space="preserve"> de </w:t>
+            </w:r>
+            <w:proofErr w:type="spellStart"/>
+            <w:r>
+              <w:t>rotas</w:t>
+            </w:r>
+            <w:proofErr w:type="spellEnd"/>
+            <w:r>
+              <w:t xml:space="preserve"> </w:t>
+            </w:r>
+            <w:proofErr w:type="spellStart"/>
+            <w:r>
+              <w:t>fica</w:t>
+            </w:r>
+            <w:proofErr w:type="spellEnd"/>
+            <w:r>
+              <w:t xml:space="preserve"> no </w:t>
+            </w:r>
+            <w:proofErr w:type="spellStart"/>
+            <w:r>
+              <w:rPr>
+                <w:b/>
+              </w:rPr>
+              <w:t>app.module</w:t>
+            </w:r>
+            <w:proofErr w:type="spellEnd"/>
+            <w:r>
+              <w:rPr>
+                <w:b/>
+              </w:rPr>
+              <w:t>.</w:t>
+            </w:r>
+          </w:p>
+        </w:tc>
+      </w:tr>
+      <w:tr>
+        <w:trPr>
+          <w:cantSplit/>
+          <w:trHeight w:hRule="exact" w:val="360"/>
+        </w:trPr>
+        <w:tc>
+          <w:tcPr>
+            <w:tcW w:w="270" w:type="dxa"/>
+            <w:tcBorders>
+              <w:top w:val="single" w:sz="6" w:space="0" w:color="548DD4" w:themeColor="text2" w:themeTint="99"/>
+              <w:left w:val="nil"/>
+              <w:bottom w:val="single" w:sz="6" w:space="0" w:color="548DD4" w:themeColor="text2" w:themeTint="99"/>
+              <w:right w:val="single" w:sz="12" w:space="0" w:color="FF0000"/>
+            </w:tcBorders>
+          </w:tcPr>
+          <w:p>
+            <w:pPr>
+              <w:tabs>
+                <w:tab w:val="left" w:pos="8640"/>
+              </w:tabs>
+              <w:ind w:left="360"/>
+            </w:pPr>
+          </w:p>
+        </w:tc>
+        <w:tc>
+          <w:tcPr>
+            <w:tcW w:w="9450" w:type="dxa"/>
+            <w:tcBorders>
+              <w:top w:val="single" w:sz="6" w:space="0" w:color="548DD4" w:themeColor="text2" w:themeTint="99"/>
+              <w:left w:val="single" w:sz="12" w:space="0" w:color="FF0000"/>
+              <w:bottom w:val="single" w:sz="6" w:space="0" w:color="548DD4" w:themeColor="text2" w:themeTint="99"/>
+              <w:right w:val="nil"/>
+            </w:tcBorders>
+          </w:tcPr>
+          <w:p>
+            <w:pPr>
+              <w:tabs>
+                <w:tab w:val="left" w:pos="8640"/>
+              </w:tabs>
+              <w:ind w:left="-108"/>
+            </w:pPr>
+          </w:p>
+        </w:tc>
+      </w:tr>
+      <w:tr>
+        <w:trPr>
+          <w:cantSplit/>
+          <w:trHeight w:hRule="exact" w:val="360"/>
+        </w:trPr>
+        <w:tc>
+          <w:tcPr>
+            <w:tcW w:w="270" w:type="dxa"/>
+            <w:tcBorders>
+              <w:top w:val="single" w:sz="6" w:space="0" w:color="548DD4" w:themeColor="text2" w:themeTint="99"/>
+              <w:left w:val="nil"/>
+              <w:bottom w:val="single" w:sz="6" w:space="0" w:color="548DD4" w:themeColor="text2" w:themeTint="99"/>
+              <w:right w:val="single" w:sz="12" w:space="0" w:color="FF0000"/>
+            </w:tcBorders>
+          </w:tcPr>
+          <w:p>
+            <w:pPr>
+              <w:tabs>
+                <w:tab w:val="left" w:pos="8640"/>
+              </w:tabs>
+              <w:ind w:left="360"/>
+            </w:pPr>
+          </w:p>
+        </w:tc>
+        <w:tc>
+          <w:tcPr>
+            <w:tcW w:w="9450" w:type="dxa"/>
+            <w:tcBorders>
+              <w:top w:val="single" w:sz="6" w:space="0" w:color="548DD4" w:themeColor="text2" w:themeTint="99"/>
+              <w:left w:val="single" w:sz="12" w:space="0" w:color="FF0000"/>
+              <w:bottom w:val="single" w:sz="6" w:space="0" w:color="548DD4" w:themeColor="text2" w:themeTint="99"/>
+              <w:right w:val="nil"/>
+            </w:tcBorders>
+          </w:tcPr>
+          <w:p>
+            <w:pPr>
+              <w:pStyle w:val="PargrafodaLista"/>
+              <w:numPr>
+                <w:ilvl w:val="0"/>
+                <w:numId w:val="6"/>
+              </w:numPr>
+              <w:tabs>
+                <w:tab w:val="left" w:pos="8640"/>
+              </w:tabs>
+            </w:pPr>
+            <w:proofErr w:type="spellStart"/>
+            <w:r>
+              <w:t>Vc</w:t>
+            </w:r>
+            <w:proofErr w:type="spellEnd"/>
+            <w:r>
+              <w:t xml:space="preserve"> </w:t>
+            </w:r>
+            <w:proofErr w:type="spellStart"/>
+            <w:r>
+              <w:t>não</w:t>
+            </w:r>
+            <w:proofErr w:type="spellEnd"/>
+            <w:r>
+              <w:t xml:space="preserve"> </w:t>
+            </w:r>
+            <w:proofErr w:type="spellStart"/>
+            <w:r>
+              <w:t>deve</w:t>
+            </w:r>
+            <w:proofErr w:type="spellEnd"/>
+            <w:r>
+              <w:t xml:space="preserve"> </w:t>
+            </w:r>
+            <w:proofErr w:type="spellStart"/>
+            <w:r>
+              <w:t>usar</w:t>
+            </w:r>
+            <w:proofErr w:type="spellEnd"/>
+            <w:r>
+              <w:t xml:space="preserve"> o </w:t>
+            </w:r>
+            <w:proofErr w:type="spellStart"/>
+            <w:r>
+              <w:t>href</w:t>
+            </w:r>
+            <w:proofErr w:type="spellEnd"/>
+            <w:r>
+              <w:t xml:space="preserve"> </w:t>
+            </w:r>
+            <w:proofErr w:type="spellStart"/>
+            <w:r>
+              <w:t>para</w:t>
+            </w:r>
+            <w:proofErr w:type="spellEnd"/>
+            <w:r>
+              <w:t xml:space="preserve"> </w:t>
+            </w:r>
+            <w:proofErr w:type="spellStart"/>
+            <w:r>
+              <w:t>os</w:t>
+            </w:r>
+            <w:proofErr w:type="spellEnd"/>
+            <w:r>
+              <w:t xml:space="preserve"> links, </w:t>
+            </w:r>
+            <w:proofErr w:type="spellStart"/>
+            <w:r>
+              <w:t>pq</w:t>
+            </w:r>
+            <w:proofErr w:type="spellEnd"/>
+            <w:r>
+              <w:t xml:space="preserve"> com </w:t>
+            </w:r>
+            <w:proofErr w:type="spellStart"/>
+            <w:r>
+              <w:t>este</w:t>
+            </w:r>
+            <w:proofErr w:type="spellEnd"/>
+            <w:r>
+              <w:t xml:space="preserve"> </w:t>
+            </w:r>
+            <w:proofErr w:type="spellStart"/>
+            <w:r>
+              <w:t>uso</w:t>
+            </w:r>
+            <w:proofErr w:type="spellEnd"/>
+            <w:r>
+              <w:t xml:space="preserve"> </w:t>
+            </w:r>
+            <w:proofErr w:type="spellStart"/>
+            <w:r>
+              <w:t>fica</w:t>
+            </w:r>
+            <w:proofErr w:type="spellEnd"/>
+            <w:r>
+              <w:t xml:space="preserve"> </w:t>
+            </w:r>
+            <w:proofErr w:type="spellStart"/>
+            <w:r>
+              <w:t>dando</w:t>
+            </w:r>
+            <w:proofErr w:type="spellEnd"/>
+            <w:r>
+              <w:t xml:space="preserve"> refresh,  </w:t>
+            </w:r>
+          </w:p>
+        </w:tc>
+      </w:tr>
+      <w:tr>
+        <w:trPr>
+          <w:cantSplit/>
+          <w:trHeight w:hRule="exact" w:val="360"/>
+        </w:trPr>
+        <w:tc>
+          <w:tcPr>
+            <w:tcW w:w="270" w:type="dxa"/>
+            <w:tcBorders>
+              <w:top w:val="single" w:sz="6" w:space="0" w:color="548DD4" w:themeColor="text2" w:themeTint="99"/>
+              <w:left w:val="nil"/>
+              <w:bottom w:val="single" w:sz="6" w:space="0" w:color="548DD4" w:themeColor="text2" w:themeTint="99"/>
+              <w:right w:val="single" w:sz="12" w:space="0" w:color="FF0000"/>
+            </w:tcBorders>
+          </w:tcPr>
+          <w:p>
+            <w:pPr>
+              <w:tabs>
+                <w:tab w:val="left" w:pos="8640"/>
+              </w:tabs>
+              <w:ind w:left="360"/>
+            </w:pPr>
+          </w:p>
+        </w:tc>
+        <w:tc>
+          <w:tcPr>
+            <w:tcW w:w="9450" w:type="dxa"/>
+            <w:tcBorders>
+              <w:top w:val="single" w:sz="6" w:space="0" w:color="548DD4" w:themeColor="text2" w:themeTint="99"/>
+              <w:left w:val="single" w:sz="12" w:space="0" w:color="FF0000"/>
+              <w:bottom w:val="single" w:sz="6" w:space="0" w:color="548DD4" w:themeColor="text2" w:themeTint="99"/>
+              <w:right w:val="nil"/>
+            </w:tcBorders>
+          </w:tcPr>
+          <w:p>
+            <w:pPr>
+              <w:tabs>
+                <w:tab w:val="left" w:pos="8640"/>
+              </w:tabs>
+              <w:ind w:left="-108"/>
+            </w:pPr>
+            <w:proofErr w:type="spellStart"/>
+            <w:r>
+              <w:t>Devemos</w:t>
+            </w:r>
+            <w:proofErr w:type="spellEnd"/>
+            <w:r>
+              <w:t xml:space="preserve"> </w:t>
+            </w:r>
+            <w:proofErr w:type="spellStart"/>
+            <w:r>
+              <w:t>usar</w:t>
+            </w:r>
+            <w:proofErr w:type="spellEnd"/>
+            <w:r>
+              <w:t xml:space="preserve"> o </w:t>
+            </w:r>
+            <w:proofErr w:type="spellStart"/>
+            <w:r>
+              <w:rPr>
+                <w:b/>
+              </w:rPr>
+              <w:t>routerLink</w:t>
+            </w:r>
+            <w:proofErr w:type="spellEnd"/>
+            <w:r>
+              <w:t>.</w:t>
+            </w:r>
+          </w:p>
+        </w:tc>
+      </w:tr>
+      <w:tr>
+        <w:trPr>
+          <w:cantSplit/>
+          <w:trHeight w:hRule="exact" w:val="360"/>
+        </w:trPr>
+        <w:tc>
+          <w:tcPr>
+            <w:tcW w:w="270" w:type="dxa"/>
+            <w:tcBorders>
+              <w:top w:val="single" w:sz="6" w:space="0" w:color="548DD4" w:themeColor="text2" w:themeTint="99"/>
+              <w:left w:val="nil"/>
+              <w:bottom w:val="single" w:sz="6" w:space="0" w:color="548DD4" w:themeColor="text2" w:themeTint="99"/>
+              <w:right w:val="single" w:sz="12" w:space="0" w:color="FF0000"/>
+            </w:tcBorders>
+          </w:tcPr>
+          <w:p>
+            <w:pPr>
+              <w:tabs>
+                <w:tab w:val="left" w:pos="8640"/>
+              </w:tabs>
+              <w:ind w:left="360"/>
+            </w:pPr>
+          </w:p>
+        </w:tc>
+        <w:tc>
+          <w:tcPr>
+            <w:tcW w:w="9450" w:type="dxa"/>
+            <w:tcBorders>
+              <w:top w:val="single" w:sz="6" w:space="0" w:color="548DD4" w:themeColor="text2" w:themeTint="99"/>
+              <w:left w:val="single" w:sz="12" w:space="0" w:color="FF0000"/>
+              <w:bottom w:val="single" w:sz="6" w:space="0" w:color="548DD4" w:themeColor="text2" w:themeTint="99"/>
+              <w:right w:val="nil"/>
+            </w:tcBorders>
+          </w:tcPr>
+          <w:p>
+            <w:pPr>
+              <w:tabs>
+                <w:tab w:val="left" w:pos="8640"/>
+              </w:tabs>
+              <w:ind w:left="-108"/>
+            </w:pPr>
+          </w:p>
+        </w:tc>
+      </w:tr>
+      <w:tr>
+        <w:trPr>
+          <w:cantSplit/>
+          <w:trHeight w:hRule="exact" w:val="360"/>
+        </w:trPr>
+        <w:tc>
+          <w:tcPr>
+            <w:tcW w:w="270" w:type="dxa"/>
+            <w:tcBorders>
+              <w:top w:val="single" w:sz="6" w:space="0" w:color="548DD4" w:themeColor="text2" w:themeTint="99"/>
+              <w:left w:val="nil"/>
+              <w:bottom w:val="single" w:sz="6" w:space="0" w:color="548DD4" w:themeColor="text2" w:themeTint="99"/>
+              <w:right w:val="single" w:sz="12" w:space="0" w:color="FF0000"/>
+            </w:tcBorders>
+          </w:tcPr>
+          <w:p>
+            <w:pPr>
+              <w:tabs>
+                <w:tab w:val="left" w:pos="8640"/>
+              </w:tabs>
+              <w:ind w:left="360"/>
+            </w:pPr>
+          </w:p>
+        </w:tc>
+        <w:tc>
+          <w:tcPr>
+            <w:tcW w:w="9450" w:type="dxa"/>
+            <w:tcBorders>
+              <w:top w:val="single" w:sz="6" w:space="0" w:color="548DD4" w:themeColor="text2" w:themeTint="99"/>
+              <w:left w:val="single" w:sz="12" w:space="0" w:color="FF0000"/>
+              <w:bottom w:val="single" w:sz="6" w:space="0" w:color="548DD4" w:themeColor="text2" w:themeTint="99"/>
+              <w:right w:val="nil"/>
+            </w:tcBorders>
+          </w:tcPr>
+          <w:p>
+            <w:pPr>
+              <w:tabs>
+                <w:tab w:val="left" w:pos="8640"/>
+              </w:tabs>
+              <w:ind w:left="-108"/>
+            </w:pPr>
+            <w:proofErr w:type="spellStart"/>
+            <w:r>
+              <w:rPr>
+                <w:b/>
+              </w:rPr>
+              <w:t>routerLinkActive</w:t>
+            </w:r>
+            <w:proofErr w:type="spellEnd"/>
+            <w:r>
+              <w:t xml:space="preserve"> </w:t>
+            </w:r>
+            <w:proofErr w:type="spellStart"/>
+            <w:r>
+              <w:t>usado</w:t>
+            </w:r>
+            <w:proofErr w:type="spellEnd"/>
+            <w:r>
+              <w:t xml:space="preserve"> </w:t>
+            </w:r>
+            <w:proofErr w:type="spellStart"/>
+            <w:r>
+              <w:t>para</w:t>
+            </w:r>
+            <w:proofErr w:type="spellEnd"/>
+            <w:r>
+              <w:t xml:space="preserve"> </w:t>
+            </w:r>
+            <w:proofErr w:type="spellStart"/>
+            <w:r>
+              <w:t>dar</w:t>
+            </w:r>
+            <w:proofErr w:type="spellEnd"/>
+            <w:r>
+              <w:t xml:space="preserve"> </w:t>
+            </w:r>
+            <w:proofErr w:type="spellStart"/>
+            <w:r>
+              <w:t>enfase</w:t>
+            </w:r>
+            <w:proofErr w:type="spellEnd"/>
+            <w:r>
+              <w:t xml:space="preserve"> </w:t>
+            </w:r>
+            <w:proofErr w:type="spellStart"/>
+            <w:r>
+              <w:t>aos</w:t>
+            </w:r>
+            <w:proofErr w:type="spellEnd"/>
+            <w:r>
+              <w:t xml:space="preserve"> links </w:t>
+            </w:r>
+            <w:proofErr w:type="spellStart"/>
+            <w:r>
+              <w:t>ativos</w:t>
+            </w:r>
+            <w:proofErr w:type="spellEnd"/>
+          </w:p>
+        </w:tc>
+      </w:tr>
+      <w:tr>
+        <w:trPr>
+          <w:cantSplit/>
+          <w:trHeight w:hRule="exact" w:val="360"/>
+        </w:trPr>
+        <w:tc>
+          <w:tcPr>
+            <w:tcW w:w="270" w:type="dxa"/>
+            <w:tcBorders>
+              <w:top w:val="single" w:sz="6" w:space="0" w:color="548DD4" w:themeColor="text2" w:themeTint="99"/>
+              <w:left w:val="nil"/>
+              <w:bottom w:val="single" w:sz="6" w:space="0" w:color="548DD4" w:themeColor="text2" w:themeTint="99"/>
+              <w:right w:val="single" w:sz="12" w:space="0" w:color="FF0000"/>
+            </w:tcBorders>
+          </w:tcPr>
+          <w:p>
+            <w:pPr>
+              <w:tabs>
+                <w:tab w:val="left" w:pos="8640"/>
+              </w:tabs>
+              <w:ind w:left="360"/>
+            </w:pPr>
+          </w:p>
+        </w:tc>
+        <w:tc>
+          <w:tcPr>
+            <w:tcW w:w="9450" w:type="dxa"/>
+            <w:tcBorders>
+              <w:top w:val="single" w:sz="6" w:space="0" w:color="548DD4" w:themeColor="text2" w:themeTint="99"/>
+              <w:left w:val="single" w:sz="12" w:space="0" w:color="FF0000"/>
+              <w:bottom w:val="single" w:sz="6" w:space="0" w:color="548DD4" w:themeColor="text2" w:themeTint="99"/>
+              <w:right w:val="nil"/>
+            </w:tcBorders>
+          </w:tcPr>
+          <w:p>
+            <w:pPr>
+              <w:tabs>
+                <w:tab w:val="left" w:pos="8640"/>
+              </w:tabs>
+              <w:ind w:left="-108"/>
+            </w:pPr>
+          </w:p>
+        </w:tc>
+      </w:tr>
+      <w:tr>
+        <w:trPr>
+          <w:cantSplit/>
+          <w:trHeight w:hRule="exact" w:val="360"/>
+        </w:trPr>
+        <w:tc>
+          <w:tcPr>
+            <w:tcW w:w="270" w:type="dxa"/>
+            <w:tcBorders>
+              <w:top w:val="single" w:sz="6" w:space="0" w:color="548DD4" w:themeColor="text2" w:themeTint="99"/>
+              <w:left w:val="nil"/>
+              <w:bottom w:val="single" w:sz="6" w:space="0" w:color="548DD4" w:themeColor="text2" w:themeTint="99"/>
+              <w:right w:val="single" w:sz="12" w:space="0" w:color="FF0000"/>
+            </w:tcBorders>
+          </w:tcPr>
+          <w:p>
+            <w:pPr>
+              <w:tabs>
+                <w:tab w:val="left" w:pos="8640"/>
+              </w:tabs>
+              <w:ind w:left="360"/>
+            </w:pPr>
+          </w:p>
+        </w:tc>
+        <w:tc>
+          <w:tcPr>
+            <w:tcW w:w="9450" w:type="dxa"/>
+            <w:tcBorders>
+              <w:top w:val="single" w:sz="6" w:space="0" w:color="548DD4" w:themeColor="text2" w:themeTint="99"/>
+              <w:left w:val="single" w:sz="12" w:space="0" w:color="FF0000"/>
+              <w:bottom w:val="single" w:sz="6" w:space="0" w:color="548DD4" w:themeColor="text2" w:themeTint="99"/>
+              <w:right w:val="nil"/>
+            </w:tcBorders>
+          </w:tcPr>
+          <w:p>
+            <w:pPr>
+              <w:tabs>
+                <w:tab w:val="left" w:pos="8640"/>
+              </w:tabs>
+              <w:ind w:left="-108"/>
+            </w:pPr>
+            <w:proofErr w:type="spellStart"/>
+            <w:r>
+              <w:rPr>
+                <w:b/>
+              </w:rPr>
+              <w:t>pathMatch</w:t>
+            </w:r>
+            <w:proofErr w:type="spellEnd"/>
+            <w:r>
+              <w:t xml:space="preserve"> </w:t>
+            </w:r>
+            <w:proofErr w:type="spellStart"/>
+            <w:r>
+              <w:t>ele</w:t>
+            </w:r>
+            <w:proofErr w:type="spellEnd"/>
+            <w:r>
+              <w:t xml:space="preserve"> é </w:t>
+            </w:r>
+            <w:proofErr w:type="spellStart"/>
+            <w:r>
+              <w:t>declarado</w:t>
+            </w:r>
+            <w:proofErr w:type="spellEnd"/>
+            <w:r>
+              <w:t xml:space="preserve"> no router e serve </w:t>
+            </w:r>
+            <w:proofErr w:type="spellStart"/>
+            <w:r>
+              <w:t>para</w:t>
+            </w:r>
+            <w:proofErr w:type="spellEnd"/>
+            <w:r>
+              <w:t xml:space="preserve"> </w:t>
+            </w:r>
+            <w:proofErr w:type="spellStart"/>
+            <w:r>
+              <w:t>redirecionar</w:t>
+            </w:r>
+            <w:proofErr w:type="spellEnd"/>
+            <w:r>
+              <w:t xml:space="preserve"> </w:t>
+            </w:r>
+            <w:proofErr w:type="spellStart"/>
+            <w:r>
+              <w:t>juntamente</w:t>
+            </w:r>
+            <w:proofErr w:type="spellEnd"/>
+            <w:r>
+              <w:t xml:space="preserve"> com o </w:t>
+            </w:r>
+          </w:p>
+        </w:tc>
+      </w:tr>
+      <w:tr>
+        <w:trPr>
+          <w:cantSplit/>
+          <w:trHeight w:hRule="exact" w:val="360"/>
+        </w:trPr>
+        <w:tc>
+          <w:tcPr>
+            <w:tcW w:w="270" w:type="dxa"/>
+            <w:tcBorders>
+              <w:top w:val="single" w:sz="6" w:space="0" w:color="548DD4" w:themeColor="text2" w:themeTint="99"/>
+              <w:left w:val="nil"/>
+              <w:bottom w:val="single" w:sz="6" w:space="0" w:color="548DD4" w:themeColor="text2" w:themeTint="99"/>
+              <w:right w:val="single" w:sz="12" w:space="0" w:color="FF0000"/>
+            </w:tcBorders>
+          </w:tcPr>
+          <w:p>
+            <w:pPr>
+              <w:tabs>
+                <w:tab w:val="left" w:pos="8640"/>
+              </w:tabs>
+              <w:ind w:left="360"/>
+            </w:pPr>
+          </w:p>
+        </w:tc>
+        <w:tc>
+          <w:tcPr>
+            <w:tcW w:w="9450" w:type="dxa"/>
+            <w:tcBorders>
+              <w:top w:val="single" w:sz="6" w:space="0" w:color="548DD4" w:themeColor="text2" w:themeTint="99"/>
+              <w:left w:val="single" w:sz="12" w:space="0" w:color="FF0000"/>
+              <w:bottom w:val="single" w:sz="6" w:space="0" w:color="548DD4" w:themeColor="text2" w:themeTint="99"/>
+              <w:right w:val="nil"/>
+            </w:tcBorders>
+          </w:tcPr>
+          <w:p>
+            <w:pPr>
+              <w:tabs>
+                <w:tab w:val="left" w:pos="8640"/>
+              </w:tabs>
+              <w:ind w:left="-108"/>
+              <w:rPr>
+                <w:b/>
+              </w:rPr>
+            </w:pPr>
+            <w:proofErr w:type="spellStart"/>
+            <w:r>
+              <w:rPr>
+                <w:b/>
+              </w:rPr>
+              <w:t>redirectTo</w:t>
+            </w:r>
+            <w:proofErr w:type="spellEnd"/>
+          </w:p>
+        </w:tc>
+      </w:tr>
+      <w:tr>
+        <w:trPr>
+          <w:cantSplit/>
+          <w:trHeight w:hRule="exact" w:val="360"/>
+        </w:trPr>
+        <w:tc>
+          <w:tcPr>
+            <w:tcW w:w="270" w:type="dxa"/>
+            <w:tcBorders>
+              <w:top w:val="single" w:sz="6" w:space="0" w:color="548DD4" w:themeColor="text2" w:themeTint="99"/>
+              <w:left w:val="nil"/>
+              <w:bottom w:val="single" w:sz="6" w:space="0" w:color="548DD4" w:themeColor="text2" w:themeTint="99"/>
+              <w:right w:val="single" w:sz="12" w:space="0" w:color="FF0000"/>
+            </w:tcBorders>
+          </w:tcPr>
+          <w:p>
+            <w:pPr>
+              <w:tabs>
+                <w:tab w:val="left" w:pos="8640"/>
+              </w:tabs>
+              <w:ind w:left="360"/>
+            </w:pPr>
+          </w:p>
+        </w:tc>
+        <w:tc>
+          <w:tcPr>
+            <w:tcW w:w="9450" w:type="dxa"/>
+            <w:tcBorders>
+              <w:top w:val="single" w:sz="6" w:space="0" w:color="548DD4" w:themeColor="text2" w:themeTint="99"/>
+              <w:left w:val="single" w:sz="12" w:space="0" w:color="FF0000"/>
+              <w:bottom w:val="single" w:sz="6" w:space="0" w:color="548DD4" w:themeColor="text2" w:themeTint="99"/>
+              <w:right w:val="nil"/>
+            </w:tcBorders>
+          </w:tcPr>
+          <w:p>
+            <w:pPr>
+              <w:tabs>
+                <w:tab w:val="left" w:pos="8640"/>
+              </w:tabs>
+              <w:ind w:left="-108"/>
+            </w:pPr>
+          </w:p>
+        </w:tc>
+      </w:tr>
+      <w:tr>
+        <w:trPr>
+          <w:cantSplit/>
+          <w:trHeight w:hRule="exact" w:val="360"/>
+        </w:trPr>
+        <w:tc>
+          <w:tcPr>
+            <w:tcW w:w="270" w:type="dxa"/>
             <w:tcBorders>
               <w:top w:val="single" w:sz="6" w:space="0" w:color="548DD4" w:themeColor="text2" w:themeTint="99"/>
               <w:left w:val="nil"/>
@@ -35280,428 +35574,653 @@
         </w:tc>
         <w:tc>
           <w:tcPr>
-            <w:tcW w:w="6102" w:type="dxa"/>
-            <w:tcBorders>
-              <w:top w:val="single" w:sz="6" w:space="0" w:color="548DD4" w:themeColor="text2" w:themeTint="99"/>
-              <w:left w:val="single" w:sz="12" w:space="0" w:color="FF0000"/>
-              <w:bottom w:val="single" w:sz="6" w:space="0" w:color="548DD4" w:themeColor="text2" w:themeTint="99"/>
-              <w:right w:val="nil"/>
-            </w:tcBorders>
-          </w:tcPr>
-          <w:p>
-            <w:pPr>
-              <w:tabs>
-                <w:tab w:val="left" w:pos="8640"/>
-              </w:tabs>
-              <w:ind w:left="360"/>
-            </w:pPr>
-          </w:p>
-        </w:tc>
-      </w:tr>
-      <w:tr>
-        <w:trPr>
-          <w:cantSplit/>
-          <w:trHeight w:hRule="exact" w:val="360"/>
-        </w:trPr>
-        <w:tc>
-          <w:tcPr>
-            <w:tcW w:w="3618" w:type="dxa"/>
-            <w:tcBorders>
-              <w:top w:val="single" w:sz="6" w:space="0" w:color="548DD4" w:themeColor="text2" w:themeTint="99"/>
-              <w:left w:val="nil"/>
-              <w:bottom w:val="single" w:sz="6" w:space="0" w:color="548DD4" w:themeColor="text2" w:themeTint="99"/>
-              <w:right w:val="single" w:sz="12" w:space="0" w:color="FF0000"/>
-            </w:tcBorders>
-          </w:tcPr>
-          <w:p>
-            <w:pPr>
-              <w:tabs>
-                <w:tab w:val="left" w:pos="8640"/>
-              </w:tabs>
-              <w:ind w:left="360"/>
-            </w:pPr>
-          </w:p>
-        </w:tc>
-        <w:tc>
-          <w:tcPr>
-            <w:tcW w:w="6102" w:type="dxa"/>
-            <w:tcBorders>
-              <w:top w:val="single" w:sz="6" w:space="0" w:color="548DD4" w:themeColor="text2" w:themeTint="99"/>
-              <w:left w:val="single" w:sz="12" w:space="0" w:color="FF0000"/>
-              <w:bottom w:val="single" w:sz="6" w:space="0" w:color="548DD4" w:themeColor="text2" w:themeTint="99"/>
-              <w:right w:val="nil"/>
-            </w:tcBorders>
-          </w:tcPr>
-          <w:p>
-            <w:pPr>
-              <w:tabs>
-                <w:tab w:val="left" w:pos="8640"/>
-              </w:tabs>
-              <w:ind w:left="360"/>
-            </w:pPr>
-          </w:p>
-        </w:tc>
-      </w:tr>
-      <w:tr>
-        <w:trPr>
-          <w:cantSplit/>
-          <w:trHeight w:hRule="exact" w:val="360"/>
-        </w:trPr>
-        <w:tc>
-          <w:tcPr>
-            <w:tcW w:w="3618" w:type="dxa"/>
-            <w:tcBorders>
-              <w:top w:val="single" w:sz="6" w:space="0" w:color="548DD4" w:themeColor="text2" w:themeTint="99"/>
-              <w:left w:val="nil"/>
-              <w:bottom w:val="single" w:sz="6" w:space="0" w:color="548DD4" w:themeColor="text2" w:themeTint="99"/>
-              <w:right w:val="single" w:sz="12" w:space="0" w:color="FF0000"/>
-            </w:tcBorders>
-          </w:tcPr>
-          <w:p>
-            <w:pPr>
-              <w:tabs>
-                <w:tab w:val="left" w:pos="8640"/>
-              </w:tabs>
-              <w:ind w:left="360"/>
-            </w:pPr>
-          </w:p>
-        </w:tc>
-        <w:tc>
-          <w:tcPr>
-            <w:tcW w:w="6102" w:type="dxa"/>
-            <w:tcBorders>
-              <w:top w:val="single" w:sz="6" w:space="0" w:color="548DD4" w:themeColor="text2" w:themeTint="99"/>
-              <w:left w:val="single" w:sz="12" w:space="0" w:color="FF0000"/>
-              <w:bottom w:val="single" w:sz="6" w:space="0" w:color="548DD4" w:themeColor="text2" w:themeTint="99"/>
-              <w:right w:val="nil"/>
-            </w:tcBorders>
-          </w:tcPr>
-          <w:p>
-            <w:pPr>
-              <w:tabs>
-                <w:tab w:val="left" w:pos="8640"/>
-              </w:tabs>
-              <w:ind w:left="360"/>
-            </w:pPr>
-          </w:p>
-        </w:tc>
-      </w:tr>
-      <w:tr>
-        <w:trPr>
-          <w:cantSplit/>
-          <w:trHeight w:hRule="exact" w:val="360"/>
-        </w:trPr>
-        <w:tc>
-          <w:tcPr>
-            <w:tcW w:w="3618" w:type="dxa"/>
-            <w:tcBorders>
-              <w:top w:val="single" w:sz="6" w:space="0" w:color="548DD4" w:themeColor="text2" w:themeTint="99"/>
-              <w:left w:val="nil"/>
-              <w:bottom w:val="single" w:sz="6" w:space="0" w:color="548DD4" w:themeColor="text2" w:themeTint="99"/>
-              <w:right w:val="single" w:sz="12" w:space="0" w:color="FF0000"/>
-            </w:tcBorders>
-          </w:tcPr>
-          <w:p>
-            <w:pPr>
-              <w:tabs>
-                <w:tab w:val="left" w:pos="8640"/>
-              </w:tabs>
-              <w:ind w:left="360"/>
-            </w:pPr>
-          </w:p>
-        </w:tc>
-        <w:tc>
-          <w:tcPr>
-            <w:tcW w:w="6102" w:type="dxa"/>
-            <w:tcBorders>
-              <w:top w:val="single" w:sz="6" w:space="0" w:color="548DD4" w:themeColor="text2" w:themeTint="99"/>
-              <w:left w:val="single" w:sz="12" w:space="0" w:color="FF0000"/>
-              <w:bottom w:val="single" w:sz="6" w:space="0" w:color="548DD4" w:themeColor="text2" w:themeTint="99"/>
-              <w:right w:val="nil"/>
-            </w:tcBorders>
-          </w:tcPr>
-          <w:p>
-            <w:pPr>
-              <w:tabs>
-                <w:tab w:val="left" w:pos="8640"/>
-              </w:tabs>
-              <w:ind w:left="360"/>
-            </w:pPr>
-          </w:p>
-        </w:tc>
-      </w:tr>
-      <w:tr>
-        <w:trPr>
-          <w:cantSplit/>
-          <w:trHeight w:hRule="exact" w:val="360"/>
-        </w:trPr>
-        <w:tc>
-          <w:tcPr>
-            <w:tcW w:w="3618" w:type="dxa"/>
-            <w:tcBorders>
-              <w:top w:val="single" w:sz="6" w:space="0" w:color="548DD4" w:themeColor="text2" w:themeTint="99"/>
-              <w:left w:val="nil"/>
-              <w:bottom w:val="single" w:sz="6" w:space="0" w:color="548DD4" w:themeColor="text2" w:themeTint="99"/>
-              <w:right w:val="single" w:sz="12" w:space="0" w:color="FF0000"/>
-            </w:tcBorders>
-          </w:tcPr>
-          <w:p>
-            <w:pPr>
-              <w:tabs>
-                <w:tab w:val="left" w:pos="8640"/>
-              </w:tabs>
-              <w:ind w:left="360"/>
-            </w:pPr>
-          </w:p>
-        </w:tc>
-        <w:tc>
-          <w:tcPr>
-            <w:tcW w:w="6102" w:type="dxa"/>
-            <w:tcBorders>
-              <w:top w:val="single" w:sz="6" w:space="0" w:color="548DD4" w:themeColor="text2" w:themeTint="99"/>
-              <w:left w:val="single" w:sz="12" w:space="0" w:color="FF0000"/>
-              <w:bottom w:val="single" w:sz="6" w:space="0" w:color="548DD4" w:themeColor="text2" w:themeTint="99"/>
-              <w:right w:val="nil"/>
-            </w:tcBorders>
-          </w:tcPr>
-          <w:p>
-            <w:pPr>
-              <w:tabs>
-                <w:tab w:val="left" w:pos="8640"/>
-              </w:tabs>
-              <w:ind w:left="360"/>
-            </w:pPr>
-          </w:p>
-        </w:tc>
-      </w:tr>
-      <w:tr>
-        <w:trPr>
-          <w:cantSplit/>
-          <w:trHeight w:hRule="exact" w:val="360"/>
-        </w:trPr>
-        <w:tc>
-          <w:tcPr>
-            <w:tcW w:w="3618" w:type="dxa"/>
-            <w:tcBorders>
-              <w:top w:val="single" w:sz="6" w:space="0" w:color="548DD4" w:themeColor="text2" w:themeTint="99"/>
-              <w:left w:val="nil"/>
-              <w:bottom w:val="single" w:sz="6" w:space="0" w:color="548DD4" w:themeColor="text2" w:themeTint="99"/>
-              <w:right w:val="single" w:sz="12" w:space="0" w:color="FF0000"/>
-            </w:tcBorders>
-          </w:tcPr>
-          <w:p>
-            <w:pPr>
-              <w:tabs>
-                <w:tab w:val="left" w:pos="8640"/>
-              </w:tabs>
-              <w:ind w:left="360"/>
-            </w:pPr>
-          </w:p>
-        </w:tc>
-        <w:tc>
-          <w:tcPr>
-            <w:tcW w:w="6102" w:type="dxa"/>
-            <w:tcBorders>
-              <w:top w:val="single" w:sz="6" w:space="0" w:color="548DD4" w:themeColor="text2" w:themeTint="99"/>
-              <w:left w:val="single" w:sz="12" w:space="0" w:color="FF0000"/>
-              <w:bottom w:val="single" w:sz="6" w:space="0" w:color="548DD4" w:themeColor="text2" w:themeTint="99"/>
-              <w:right w:val="nil"/>
-            </w:tcBorders>
-          </w:tcPr>
-          <w:p>
-            <w:pPr>
-              <w:tabs>
-                <w:tab w:val="left" w:pos="8640"/>
-              </w:tabs>
-              <w:ind w:left="360"/>
-            </w:pPr>
-          </w:p>
-        </w:tc>
-      </w:tr>
-      <w:tr>
-        <w:trPr>
-          <w:cantSplit/>
-          <w:trHeight w:hRule="exact" w:val="360"/>
-        </w:trPr>
-        <w:tc>
-          <w:tcPr>
-            <w:tcW w:w="3618" w:type="dxa"/>
-            <w:tcBorders>
-              <w:top w:val="single" w:sz="6" w:space="0" w:color="548DD4" w:themeColor="text2" w:themeTint="99"/>
-              <w:left w:val="nil"/>
-              <w:bottom w:val="single" w:sz="6" w:space="0" w:color="548DD4" w:themeColor="text2" w:themeTint="99"/>
-              <w:right w:val="single" w:sz="12" w:space="0" w:color="FF0000"/>
-            </w:tcBorders>
-          </w:tcPr>
-          <w:p>
-            <w:pPr>
-              <w:tabs>
-                <w:tab w:val="left" w:pos="8640"/>
-              </w:tabs>
-              <w:ind w:left="360"/>
-            </w:pPr>
-          </w:p>
-        </w:tc>
-        <w:tc>
-          <w:tcPr>
-            <w:tcW w:w="6102" w:type="dxa"/>
-            <w:tcBorders>
-              <w:top w:val="single" w:sz="6" w:space="0" w:color="548DD4" w:themeColor="text2" w:themeTint="99"/>
-              <w:left w:val="single" w:sz="12" w:space="0" w:color="FF0000"/>
-              <w:bottom w:val="single" w:sz="6" w:space="0" w:color="548DD4" w:themeColor="text2" w:themeTint="99"/>
-              <w:right w:val="nil"/>
-            </w:tcBorders>
-          </w:tcPr>
-          <w:p>
-            <w:pPr>
-              <w:tabs>
-                <w:tab w:val="left" w:pos="8640"/>
-              </w:tabs>
-              <w:ind w:left="360"/>
-            </w:pPr>
-          </w:p>
-        </w:tc>
-      </w:tr>
-      <w:tr>
-        <w:trPr>
-          <w:cantSplit/>
-          <w:trHeight w:hRule="exact" w:val="360"/>
-        </w:trPr>
-        <w:tc>
-          <w:tcPr>
-            <w:tcW w:w="3618" w:type="dxa"/>
-            <w:tcBorders>
-              <w:top w:val="single" w:sz="6" w:space="0" w:color="548DD4" w:themeColor="text2" w:themeTint="99"/>
-              <w:left w:val="nil"/>
-              <w:bottom w:val="single" w:sz="6" w:space="0" w:color="548DD4" w:themeColor="text2" w:themeTint="99"/>
-              <w:right w:val="single" w:sz="12" w:space="0" w:color="FF0000"/>
-            </w:tcBorders>
-          </w:tcPr>
-          <w:p>
-            <w:pPr>
-              <w:tabs>
-                <w:tab w:val="left" w:pos="8640"/>
-              </w:tabs>
-              <w:ind w:left="360"/>
-            </w:pPr>
-          </w:p>
-        </w:tc>
-        <w:tc>
-          <w:tcPr>
-            <w:tcW w:w="6102" w:type="dxa"/>
-            <w:tcBorders>
-              <w:top w:val="single" w:sz="6" w:space="0" w:color="548DD4" w:themeColor="text2" w:themeTint="99"/>
-              <w:left w:val="single" w:sz="12" w:space="0" w:color="FF0000"/>
-              <w:bottom w:val="single" w:sz="6" w:space="0" w:color="548DD4" w:themeColor="text2" w:themeTint="99"/>
-              <w:right w:val="nil"/>
-            </w:tcBorders>
-          </w:tcPr>
-          <w:p>
-            <w:pPr>
-              <w:tabs>
-                <w:tab w:val="left" w:pos="8640"/>
-              </w:tabs>
-              <w:ind w:left="360"/>
-            </w:pPr>
-          </w:p>
-        </w:tc>
-      </w:tr>
-      <w:tr>
-        <w:trPr>
-          <w:cantSplit/>
-          <w:trHeight w:hRule="exact" w:val="360"/>
-        </w:trPr>
-        <w:tc>
-          <w:tcPr>
-            <w:tcW w:w="3618" w:type="dxa"/>
-            <w:tcBorders>
-              <w:top w:val="single" w:sz="6" w:space="0" w:color="548DD4" w:themeColor="text2" w:themeTint="99"/>
-              <w:left w:val="nil"/>
-              <w:bottom w:val="single" w:sz="6" w:space="0" w:color="548DD4" w:themeColor="text2" w:themeTint="99"/>
-              <w:right w:val="single" w:sz="12" w:space="0" w:color="FF0000"/>
-            </w:tcBorders>
-          </w:tcPr>
-          <w:p>
-            <w:pPr>
-              <w:tabs>
-                <w:tab w:val="left" w:pos="8640"/>
-              </w:tabs>
-              <w:ind w:left="360"/>
-            </w:pPr>
-          </w:p>
-        </w:tc>
-        <w:tc>
-          <w:tcPr>
-            <w:tcW w:w="6102" w:type="dxa"/>
-            <w:tcBorders>
-              <w:top w:val="single" w:sz="6" w:space="0" w:color="548DD4" w:themeColor="text2" w:themeTint="99"/>
-              <w:left w:val="single" w:sz="12" w:space="0" w:color="FF0000"/>
-              <w:bottom w:val="single" w:sz="6" w:space="0" w:color="548DD4" w:themeColor="text2" w:themeTint="99"/>
-              <w:right w:val="nil"/>
-            </w:tcBorders>
-          </w:tcPr>
-          <w:p>
-            <w:pPr>
-              <w:tabs>
-                <w:tab w:val="left" w:pos="8640"/>
-              </w:tabs>
-              <w:ind w:left="360"/>
-            </w:pPr>
-          </w:p>
-        </w:tc>
-      </w:tr>
-      <w:tr>
-        <w:trPr>
-          <w:cantSplit/>
-          <w:trHeight w:hRule="exact" w:val="360"/>
-        </w:trPr>
-        <w:tc>
-          <w:tcPr>
-            <w:tcW w:w="3618" w:type="dxa"/>
-            <w:tcBorders>
-              <w:top w:val="single" w:sz="6" w:space="0" w:color="548DD4" w:themeColor="text2" w:themeTint="99"/>
-              <w:left w:val="nil"/>
-              <w:bottom w:val="single" w:sz="6" w:space="0" w:color="548DD4" w:themeColor="text2" w:themeTint="99"/>
-              <w:right w:val="single" w:sz="12" w:space="0" w:color="FF0000"/>
-            </w:tcBorders>
-          </w:tcPr>
-          <w:p>
-            <w:pPr>
-              <w:tabs>
-                <w:tab w:val="left" w:pos="8640"/>
-              </w:tabs>
-              <w:ind w:left="360"/>
-            </w:pPr>
-          </w:p>
-        </w:tc>
-        <w:tc>
-          <w:tcPr>
-            <w:tcW w:w="6102" w:type="dxa"/>
-            <w:tcBorders>
-              <w:top w:val="single" w:sz="6" w:space="0" w:color="548DD4" w:themeColor="text2" w:themeTint="99"/>
-              <w:left w:val="single" w:sz="12" w:space="0" w:color="FF0000"/>
-              <w:bottom w:val="single" w:sz="6" w:space="0" w:color="548DD4" w:themeColor="text2" w:themeTint="99"/>
-              <w:right w:val="nil"/>
-            </w:tcBorders>
-          </w:tcPr>
-          <w:p>
-            <w:pPr>
-              <w:tabs>
-                <w:tab w:val="left" w:pos="8640"/>
-              </w:tabs>
-              <w:ind w:left="360"/>
-            </w:pPr>
-          </w:p>
-        </w:tc>
-      </w:tr>
-      <w:tr>
-        <w:trPr>
-          <w:cantSplit/>
-          <w:trHeight w:hRule="exact" w:val="360"/>
-        </w:trPr>
-        <w:tc>
-          <w:tcPr>
-            <w:tcW w:w="3618" w:type="dxa"/>
+            <w:tcW w:w="9450" w:type="dxa"/>
+            <w:tcBorders>
+              <w:top w:val="single" w:sz="6" w:space="0" w:color="548DD4" w:themeColor="text2" w:themeTint="99"/>
+              <w:left w:val="single" w:sz="12" w:space="0" w:color="FF0000"/>
+              <w:bottom w:val="single" w:sz="6" w:space="0" w:color="548DD4" w:themeColor="text2" w:themeTint="99"/>
+              <w:right w:val="nil"/>
+            </w:tcBorders>
+          </w:tcPr>
+          <w:p>
+            <w:pPr>
+              <w:tabs>
+                <w:tab w:val="left" w:pos="8640"/>
+              </w:tabs>
+              <w:ind w:left="-108"/>
+            </w:pPr>
+            <w:r>
+              <w:rPr>
+                <w:b/>
+              </w:rPr>
+              <w:t>**</w:t>
+            </w:r>
+            <w:r>
+              <w:t xml:space="preserve"> </w:t>
+            </w:r>
+            <w:proofErr w:type="spellStart"/>
+            <w:r>
+              <w:t>para</w:t>
+            </w:r>
+            <w:proofErr w:type="spellEnd"/>
+            <w:r>
+              <w:t xml:space="preserve"> </w:t>
+            </w:r>
+            <w:proofErr w:type="spellStart"/>
+            <w:r>
+              <w:t>qq</w:t>
+            </w:r>
+            <w:proofErr w:type="spellEnd"/>
+            <w:r>
+              <w:t xml:space="preserve"> path</w:t>
+            </w:r>
+          </w:p>
+        </w:tc>
+      </w:tr>
+      <w:tr>
+        <w:trPr>
+          <w:cantSplit/>
+          <w:trHeight w:hRule="exact" w:val="360"/>
+        </w:trPr>
+        <w:tc>
+          <w:tcPr>
+            <w:tcW w:w="270" w:type="dxa"/>
+            <w:tcBorders>
+              <w:top w:val="single" w:sz="6" w:space="0" w:color="548DD4" w:themeColor="text2" w:themeTint="99"/>
+              <w:left w:val="nil"/>
+              <w:bottom w:val="single" w:sz="6" w:space="0" w:color="548DD4" w:themeColor="text2" w:themeTint="99"/>
+              <w:right w:val="single" w:sz="12" w:space="0" w:color="FF0000"/>
+            </w:tcBorders>
+          </w:tcPr>
+          <w:p>
+            <w:pPr>
+              <w:tabs>
+                <w:tab w:val="left" w:pos="8640"/>
+              </w:tabs>
+              <w:ind w:left="360"/>
+            </w:pPr>
+          </w:p>
+        </w:tc>
+        <w:tc>
+          <w:tcPr>
+            <w:tcW w:w="9450" w:type="dxa"/>
+            <w:tcBorders>
+              <w:top w:val="single" w:sz="6" w:space="0" w:color="548DD4" w:themeColor="text2" w:themeTint="99"/>
+              <w:left w:val="single" w:sz="12" w:space="0" w:color="FF0000"/>
+              <w:bottom w:val="single" w:sz="6" w:space="0" w:color="548DD4" w:themeColor="text2" w:themeTint="99"/>
+              <w:right w:val="nil"/>
+            </w:tcBorders>
+          </w:tcPr>
+          <w:p>
+            <w:pPr>
+              <w:tabs>
+                <w:tab w:val="left" w:pos="8640"/>
+              </w:tabs>
+              <w:ind w:left="-108"/>
+            </w:pPr>
+          </w:p>
+        </w:tc>
+      </w:tr>
+      <w:tr>
+        <w:trPr>
+          <w:cantSplit/>
+          <w:trHeight w:hRule="exact" w:val="360"/>
+        </w:trPr>
+        <w:tc>
+          <w:tcPr>
+            <w:tcW w:w="270" w:type="dxa"/>
+            <w:tcBorders>
+              <w:top w:val="single" w:sz="6" w:space="0" w:color="548DD4" w:themeColor="text2" w:themeTint="99"/>
+              <w:left w:val="nil"/>
+              <w:bottom w:val="single" w:sz="6" w:space="0" w:color="548DD4" w:themeColor="text2" w:themeTint="99"/>
+              <w:right w:val="single" w:sz="12" w:space="0" w:color="FF0000"/>
+            </w:tcBorders>
+          </w:tcPr>
+          <w:p>
+            <w:pPr>
+              <w:tabs>
+                <w:tab w:val="left" w:pos="8640"/>
+              </w:tabs>
+              <w:ind w:left="360"/>
+            </w:pPr>
+          </w:p>
+        </w:tc>
+        <w:tc>
+          <w:tcPr>
+            <w:tcW w:w="9450" w:type="dxa"/>
+            <w:tcBorders>
+              <w:top w:val="single" w:sz="6" w:space="0" w:color="548DD4" w:themeColor="text2" w:themeTint="99"/>
+              <w:left w:val="single" w:sz="12" w:space="0" w:color="FF0000"/>
+              <w:bottom w:val="single" w:sz="6" w:space="0" w:color="548DD4" w:themeColor="text2" w:themeTint="99"/>
+              <w:right w:val="nil"/>
+            </w:tcBorders>
+          </w:tcPr>
+          <w:p>
+            <w:pPr>
+              <w:tabs>
+                <w:tab w:val="left" w:pos="8640"/>
+              </w:tabs>
+              <w:ind w:left="-108"/>
+            </w:pPr>
+            <w:r>
+              <w:t xml:space="preserve">Class service </w:t>
+            </w:r>
+            <w:proofErr w:type="spellStart"/>
+            <w:r>
+              <w:rPr>
+                <w:b/>
+              </w:rPr>
+              <w:t>ActivatedRoute</w:t>
+            </w:r>
+            <w:proofErr w:type="spellEnd"/>
+            <w:r>
+              <w:t xml:space="preserve"> – com </w:t>
+            </w:r>
+            <w:proofErr w:type="spellStart"/>
+            <w:r>
+              <w:t>essa</w:t>
+            </w:r>
+            <w:proofErr w:type="spellEnd"/>
+            <w:r>
+              <w:t xml:space="preserve"> </w:t>
+            </w:r>
+            <w:proofErr w:type="spellStart"/>
+            <w:r>
+              <w:t>injeção</w:t>
+            </w:r>
+            <w:proofErr w:type="spellEnd"/>
+            <w:r>
+              <w:t xml:space="preserve"> </w:t>
+            </w:r>
+            <w:proofErr w:type="spellStart"/>
+            <w:r>
+              <w:t>podemos</w:t>
+            </w:r>
+            <w:proofErr w:type="spellEnd"/>
+            <w:r>
+              <w:t xml:space="preserve"> </w:t>
+            </w:r>
+            <w:proofErr w:type="spellStart"/>
+            <w:r>
+              <w:t>pegar</w:t>
+            </w:r>
+            <w:proofErr w:type="spellEnd"/>
+            <w:r>
+              <w:t xml:space="preserve"> </w:t>
+            </w:r>
+            <w:proofErr w:type="spellStart"/>
+            <w:r>
+              <w:t>os</w:t>
+            </w:r>
+            <w:proofErr w:type="spellEnd"/>
+            <w:r>
+              <w:t xml:space="preserve"> </w:t>
+            </w:r>
+            <w:proofErr w:type="spellStart"/>
+            <w:r>
+              <w:t>parametros</w:t>
+            </w:r>
+            <w:proofErr w:type="spellEnd"/>
+          </w:p>
+        </w:tc>
+      </w:tr>
+      <w:tr>
+        <w:trPr>
+          <w:cantSplit/>
+          <w:trHeight w:hRule="exact" w:val="360"/>
+        </w:trPr>
+        <w:tc>
+          <w:tcPr>
+            <w:tcW w:w="270" w:type="dxa"/>
+            <w:tcBorders>
+              <w:top w:val="single" w:sz="6" w:space="0" w:color="548DD4" w:themeColor="text2" w:themeTint="99"/>
+              <w:left w:val="nil"/>
+              <w:bottom w:val="single" w:sz="6" w:space="0" w:color="548DD4" w:themeColor="text2" w:themeTint="99"/>
+              <w:right w:val="single" w:sz="12" w:space="0" w:color="FF0000"/>
+            </w:tcBorders>
+          </w:tcPr>
+          <w:p>
+            <w:pPr>
+              <w:tabs>
+                <w:tab w:val="left" w:pos="8640"/>
+              </w:tabs>
+              <w:ind w:left="360"/>
+            </w:pPr>
+          </w:p>
+        </w:tc>
+        <w:tc>
+          <w:tcPr>
+            <w:tcW w:w="9450" w:type="dxa"/>
+            <w:tcBorders>
+              <w:top w:val="single" w:sz="6" w:space="0" w:color="548DD4" w:themeColor="text2" w:themeTint="99"/>
+              <w:left w:val="single" w:sz="12" w:space="0" w:color="FF0000"/>
+              <w:bottom w:val="single" w:sz="6" w:space="0" w:color="548DD4" w:themeColor="text2" w:themeTint="99"/>
+              <w:right w:val="nil"/>
+            </w:tcBorders>
+          </w:tcPr>
+          <w:p>
+            <w:pPr>
+              <w:tabs>
+                <w:tab w:val="left" w:pos="8640"/>
+              </w:tabs>
+              <w:ind w:left="-108"/>
+            </w:pPr>
+            <w:proofErr w:type="spellStart"/>
+            <w:r>
+              <w:t>Formas</w:t>
+            </w:r>
+            <w:proofErr w:type="spellEnd"/>
+            <w:r>
+              <w:t xml:space="preserve"> de </w:t>
+            </w:r>
+            <w:proofErr w:type="spellStart"/>
+            <w:r>
+              <w:t>pegar</w:t>
+            </w:r>
+            <w:proofErr w:type="spellEnd"/>
+            <w:r>
+              <w:t xml:space="preserve">: </w:t>
+            </w:r>
+            <w:proofErr w:type="spellStart"/>
+            <w:r>
+              <w:t>this.route.spna</w:t>
+            </w:r>
+            <w:proofErr w:type="spellEnd"/>
+            <w:r>
+              <w:t xml:space="preserve"> é </w:t>
+            </w:r>
+            <w:proofErr w:type="spellStart"/>
+            <w:r>
+              <w:t>fixo</w:t>
+            </w:r>
+            <w:proofErr w:type="spellEnd"/>
+            <w:r>
+              <w:t xml:space="preserve">  e outro é </w:t>
+            </w:r>
+            <w:proofErr w:type="spellStart"/>
+            <w:r>
+              <w:t>retornando</w:t>
+            </w:r>
+            <w:proofErr w:type="spellEnd"/>
+            <w:r>
+              <w:t xml:space="preserve"> </w:t>
+            </w:r>
+            <w:proofErr w:type="spellStart"/>
+            <w:r>
+              <w:t>uma</w:t>
+            </w:r>
+            <w:proofErr w:type="spellEnd"/>
+            <w:r>
+              <w:t xml:space="preserve"> observable </w:t>
+            </w:r>
+          </w:p>
+        </w:tc>
+      </w:tr>
+      <w:tr>
+        <w:trPr>
+          <w:cantSplit/>
+          <w:trHeight w:hRule="exact" w:val="360"/>
+        </w:trPr>
+        <w:tc>
+          <w:tcPr>
+            <w:tcW w:w="270" w:type="dxa"/>
+            <w:tcBorders>
+              <w:top w:val="single" w:sz="6" w:space="0" w:color="548DD4" w:themeColor="text2" w:themeTint="99"/>
+              <w:left w:val="nil"/>
+              <w:bottom w:val="single" w:sz="6" w:space="0" w:color="548DD4" w:themeColor="text2" w:themeTint="99"/>
+              <w:right w:val="single" w:sz="12" w:space="0" w:color="FF0000"/>
+            </w:tcBorders>
+          </w:tcPr>
+          <w:p>
+            <w:pPr>
+              <w:tabs>
+                <w:tab w:val="left" w:pos="8640"/>
+              </w:tabs>
+              <w:ind w:left="360"/>
+            </w:pPr>
+          </w:p>
+        </w:tc>
+        <w:tc>
+          <w:tcPr>
+            <w:tcW w:w="9450" w:type="dxa"/>
+            <w:tcBorders>
+              <w:top w:val="single" w:sz="6" w:space="0" w:color="548DD4" w:themeColor="text2" w:themeTint="99"/>
+              <w:left w:val="single" w:sz="12" w:space="0" w:color="FF0000"/>
+              <w:bottom w:val="single" w:sz="6" w:space="0" w:color="548DD4" w:themeColor="text2" w:themeTint="99"/>
+              <w:right w:val="nil"/>
+            </w:tcBorders>
+          </w:tcPr>
+          <w:p>
+            <w:pPr>
+              <w:tabs>
+                <w:tab w:val="left" w:pos="8640"/>
+              </w:tabs>
+              <w:ind w:left="-108"/>
+              <w:rPr>
+                <w:b/>
+              </w:rPr>
+            </w:pPr>
+            <w:proofErr w:type="spellStart"/>
+            <w:r>
+              <w:t>This.route.paramMap</w:t>
+            </w:r>
+            <w:proofErr w:type="spellEnd"/>
+            <w:r>
+              <w:t xml:space="preserve">  </w:t>
+            </w:r>
+            <w:r>
+              <w:rPr>
+                <w:b/>
+              </w:rPr>
+              <w:t>path/{{d}}</w:t>
+            </w:r>
+            <w:r>
+              <w:t xml:space="preserve"> </w:t>
+            </w:r>
+            <w:proofErr w:type="spellStart"/>
+            <w:r>
+              <w:t>para</w:t>
+            </w:r>
+            <w:proofErr w:type="spellEnd"/>
+            <w:r>
+              <w:t xml:space="preserve"> </w:t>
+            </w:r>
+            <w:proofErr w:type="spellStart"/>
+            <w:r>
+              <w:t>dar</w:t>
+            </w:r>
+            <w:proofErr w:type="spellEnd"/>
+            <w:r>
+              <w:t xml:space="preserve"> o </w:t>
+            </w:r>
+            <w:proofErr w:type="spellStart"/>
+            <w:r>
+              <w:t>routerLink</w:t>
+            </w:r>
+            <w:proofErr w:type="spellEnd"/>
+            <w:r>
+              <w:t xml:space="preserve">, </w:t>
+            </w:r>
+            <w:proofErr w:type="spellStart"/>
+            <w:r>
+              <w:t>na</w:t>
+            </w:r>
+            <w:proofErr w:type="spellEnd"/>
+            <w:r>
+              <w:t xml:space="preserve"> montage do router </w:t>
+            </w:r>
+            <w:r>
+              <w:rPr>
+                <w:b/>
+              </w:rPr>
+              <w:t xml:space="preserve">“path/:d” </w:t>
+            </w:r>
+            <w:bookmarkStart w:id="0" w:name="_GoBack"/>
+            <w:bookmarkEnd w:id="0"/>
+          </w:p>
+        </w:tc>
+      </w:tr>
+      <w:tr>
+        <w:trPr>
+          <w:cantSplit/>
+          <w:trHeight w:hRule="exact" w:val="360"/>
+        </w:trPr>
+        <w:tc>
+          <w:tcPr>
+            <w:tcW w:w="270" w:type="dxa"/>
+            <w:tcBorders>
+              <w:top w:val="single" w:sz="6" w:space="0" w:color="548DD4" w:themeColor="text2" w:themeTint="99"/>
+              <w:left w:val="nil"/>
+              <w:bottom w:val="single" w:sz="6" w:space="0" w:color="548DD4" w:themeColor="text2" w:themeTint="99"/>
+              <w:right w:val="single" w:sz="12" w:space="0" w:color="FF0000"/>
+            </w:tcBorders>
+          </w:tcPr>
+          <w:p>
+            <w:pPr>
+              <w:tabs>
+                <w:tab w:val="left" w:pos="8640"/>
+              </w:tabs>
+              <w:ind w:left="360"/>
+            </w:pPr>
+          </w:p>
+        </w:tc>
+        <w:tc>
+          <w:tcPr>
+            <w:tcW w:w="9450" w:type="dxa"/>
+            <w:tcBorders>
+              <w:top w:val="single" w:sz="6" w:space="0" w:color="548DD4" w:themeColor="text2" w:themeTint="99"/>
+              <w:left w:val="single" w:sz="12" w:space="0" w:color="FF0000"/>
+              <w:bottom w:val="single" w:sz="6" w:space="0" w:color="548DD4" w:themeColor="text2" w:themeTint="99"/>
+              <w:right w:val="nil"/>
+            </w:tcBorders>
+          </w:tcPr>
+          <w:p>
+            <w:pPr>
+              <w:tabs>
+                <w:tab w:val="left" w:pos="8640"/>
+              </w:tabs>
+              <w:ind w:left="-108"/>
+            </w:pPr>
+          </w:p>
+        </w:tc>
+      </w:tr>
+      <w:tr>
+        <w:trPr>
+          <w:cantSplit/>
+          <w:trHeight w:hRule="exact" w:val="360"/>
+        </w:trPr>
+        <w:tc>
+          <w:tcPr>
+            <w:tcW w:w="270" w:type="dxa"/>
+            <w:tcBorders>
+              <w:top w:val="single" w:sz="6" w:space="0" w:color="548DD4" w:themeColor="text2" w:themeTint="99"/>
+              <w:left w:val="nil"/>
+              <w:bottom w:val="single" w:sz="6" w:space="0" w:color="548DD4" w:themeColor="text2" w:themeTint="99"/>
+              <w:right w:val="single" w:sz="12" w:space="0" w:color="FF0000"/>
+            </w:tcBorders>
+          </w:tcPr>
+          <w:p>
+            <w:pPr>
+              <w:tabs>
+                <w:tab w:val="left" w:pos="8640"/>
+              </w:tabs>
+              <w:ind w:left="360"/>
+            </w:pPr>
+          </w:p>
+        </w:tc>
+        <w:tc>
+          <w:tcPr>
+            <w:tcW w:w="9450" w:type="dxa"/>
+            <w:tcBorders>
+              <w:top w:val="single" w:sz="6" w:space="0" w:color="548DD4" w:themeColor="text2" w:themeTint="99"/>
+              <w:left w:val="single" w:sz="12" w:space="0" w:color="FF0000"/>
+              <w:bottom w:val="single" w:sz="6" w:space="0" w:color="548DD4" w:themeColor="text2" w:themeTint="99"/>
+              <w:right w:val="nil"/>
+            </w:tcBorders>
+          </w:tcPr>
+          <w:p>
+            <w:pPr>
+              <w:tabs>
+                <w:tab w:val="left" w:pos="8640"/>
+              </w:tabs>
+              <w:ind w:left="-108"/>
+            </w:pPr>
+            <w:r>
+              <w:t xml:space="preserve">Class service </w:t>
+            </w:r>
+            <w:r>
+              <w:rPr>
+                <w:b/>
+              </w:rPr>
+              <w:t>Router</w:t>
+            </w:r>
+            <w:r>
+              <w:t xml:space="preserve"> </w:t>
+            </w:r>
+            <w:proofErr w:type="spellStart"/>
+            <w:r>
+              <w:t>faz</w:t>
+            </w:r>
+            <w:proofErr w:type="spellEnd"/>
+            <w:r>
+              <w:t xml:space="preserve"> com q </w:t>
+            </w:r>
+            <w:proofErr w:type="spellStart"/>
+            <w:r>
+              <w:t>consigamos</w:t>
+            </w:r>
+            <w:proofErr w:type="spellEnd"/>
+            <w:r>
+              <w:t xml:space="preserve"> </w:t>
+            </w:r>
+            <w:proofErr w:type="spellStart"/>
+            <w:r>
+              <w:t>navegar</w:t>
+            </w:r>
+            <w:proofErr w:type="spellEnd"/>
+          </w:p>
+        </w:tc>
+      </w:tr>
+      <w:tr>
+        <w:trPr>
+          <w:cantSplit/>
+          <w:trHeight w:hRule="exact" w:val="360"/>
+        </w:trPr>
+        <w:tc>
+          <w:tcPr>
+            <w:tcW w:w="270" w:type="dxa"/>
+            <w:tcBorders>
+              <w:top w:val="single" w:sz="6" w:space="0" w:color="548DD4" w:themeColor="text2" w:themeTint="99"/>
+              <w:left w:val="nil"/>
+              <w:bottom w:val="single" w:sz="6" w:space="0" w:color="548DD4" w:themeColor="text2" w:themeTint="99"/>
+              <w:right w:val="single" w:sz="12" w:space="0" w:color="FF0000"/>
+            </w:tcBorders>
+          </w:tcPr>
+          <w:p>
+            <w:pPr>
+              <w:tabs>
+                <w:tab w:val="left" w:pos="8640"/>
+              </w:tabs>
+              <w:ind w:left="360"/>
+            </w:pPr>
+          </w:p>
+        </w:tc>
+        <w:tc>
+          <w:tcPr>
+            <w:tcW w:w="9450" w:type="dxa"/>
+            <w:tcBorders>
+              <w:top w:val="single" w:sz="6" w:space="0" w:color="548DD4" w:themeColor="text2" w:themeTint="99"/>
+              <w:left w:val="single" w:sz="12" w:space="0" w:color="FF0000"/>
+              <w:bottom w:val="single" w:sz="6" w:space="0" w:color="548DD4" w:themeColor="text2" w:themeTint="99"/>
+              <w:right w:val="nil"/>
+            </w:tcBorders>
+          </w:tcPr>
+          <w:p>
+            <w:pPr>
+              <w:tabs>
+                <w:tab w:val="left" w:pos="8640"/>
+              </w:tabs>
+              <w:ind w:left="-108"/>
+            </w:pPr>
+          </w:p>
+        </w:tc>
+      </w:tr>
+      <w:tr>
+        <w:trPr>
+          <w:cantSplit/>
+          <w:trHeight w:hRule="exact" w:val="360"/>
+        </w:trPr>
+        <w:tc>
+          <w:tcPr>
+            <w:tcW w:w="270" w:type="dxa"/>
+            <w:tcBorders>
+              <w:top w:val="single" w:sz="6" w:space="0" w:color="548DD4" w:themeColor="text2" w:themeTint="99"/>
+              <w:left w:val="nil"/>
+              <w:bottom w:val="single" w:sz="6" w:space="0" w:color="548DD4" w:themeColor="text2" w:themeTint="99"/>
+              <w:right w:val="single" w:sz="12" w:space="0" w:color="FF0000"/>
+            </w:tcBorders>
+          </w:tcPr>
+          <w:p>
+            <w:pPr>
+              <w:tabs>
+                <w:tab w:val="left" w:pos="8640"/>
+              </w:tabs>
+              <w:ind w:left="360"/>
+            </w:pPr>
+          </w:p>
+        </w:tc>
+        <w:tc>
+          <w:tcPr>
+            <w:tcW w:w="9450" w:type="dxa"/>
+            <w:tcBorders>
+              <w:top w:val="single" w:sz="6" w:space="0" w:color="548DD4" w:themeColor="text2" w:themeTint="99"/>
+              <w:left w:val="single" w:sz="12" w:space="0" w:color="FF0000"/>
+              <w:bottom w:val="single" w:sz="6" w:space="0" w:color="548DD4" w:themeColor="text2" w:themeTint="99"/>
+              <w:right w:val="nil"/>
+            </w:tcBorders>
+          </w:tcPr>
+          <w:p>
+            <w:pPr>
+              <w:tabs>
+                <w:tab w:val="left" w:pos="8640"/>
+              </w:tabs>
+              <w:ind w:left="-108"/>
+            </w:pPr>
+          </w:p>
+        </w:tc>
+      </w:tr>
+      <w:tr>
+        <w:trPr>
+          <w:cantSplit/>
+          <w:trHeight w:hRule="exact" w:val="360"/>
+        </w:trPr>
+        <w:tc>
+          <w:tcPr>
+            <w:tcW w:w="270" w:type="dxa"/>
+            <w:tcBorders>
+              <w:top w:val="single" w:sz="6" w:space="0" w:color="548DD4" w:themeColor="text2" w:themeTint="99"/>
+              <w:left w:val="nil"/>
+              <w:bottom w:val="single" w:sz="6" w:space="0" w:color="548DD4" w:themeColor="text2" w:themeTint="99"/>
+              <w:right w:val="single" w:sz="12" w:space="0" w:color="FF0000"/>
+            </w:tcBorders>
+          </w:tcPr>
+          <w:p>
+            <w:pPr>
+              <w:tabs>
+                <w:tab w:val="left" w:pos="8640"/>
+              </w:tabs>
+              <w:ind w:left="360"/>
+            </w:pPr>
+          </w:p>
+        </w:tc>
+        <w:tc>
+          <w:tcPr>
+            <w:tcW w:w="9450" w:type="dxa"/>
+            <w:tcBorders>
+              <w:top w:val="single" w:sz="6" w:space="0" w:color="548DD4" w:themeColor="text2" w:themeTint="99"/>
+              <w:left w:val="single" w:sz="12" w:space="0" w:color="FF0000"/>
+              <w:bottom w:val="single" w:sz="6" w:space="0" w:color="548DD4" w:themeColor="text2" w:themeTint="99"/>
+              <w:right w:val="nil"/>
+            </w:tcBorders>
+          </w:tcPr>
+          <w:p>
+            <w:pPr>
+              <w:tabs>
+                <w:tab w:val="left" w:pos="8640"/>
+              </w:tabs>
+              <w:ind w:left="-108"/>
+            </w:pPr>
+          </w:p>
+        </w:tc>
+      </w:tr>
+      <w:tr>
+        <w:trPr>
+          <w:cantSplit/>
+          <w:trHeight w:hRule="exact" w:val="360"/>
+        </w:trPr>
+        <w:tc>
+          <w:tcPr>
+            <w:tcW w:w="270" w:type="dxa"/>
             <w:tcBorders>
               <w:top w:val="single" w:sz="6" w:space="0" w:color="548DD4" w:themeColor="text2" w:themeTint="99"/>
               <w:left w:val="nil"/>
@@ -35720,7 +36239,7 @@
         </w:tc>
         <w:tc>
           <w:tcPr>
-            <w:tcW w:w="6102" w:type="dxa"/>
+            <w:tcW w:w="9450" w:type="dxa"/>
             <w:tcBorders>
               <w:top w:val="single" w:sz="6" w:space="0" w:color="548DD4" w:themeColor="text2" w:themeTint="99"/>
               <w:left w:val="single" w:sz="12" w:space="0" w:color="FF0000"/>
@@ -35733,19 +36252,19 @@
               <w:tabs>
                 <w:tab w:val="left" w:pos="8640"/>
               </w:tabs>
-              <w:ind w:left="360"/>
-            </w:pPr>
-          </w:p>
-        </w:tc>
-      </w:tr>
-      <w:tr>
-        <w:trPr>
-          <w:cantSplit/>
-          <w:trHeight w:hRule="exact" w:val="360"/>
-        </w:trPr>
-        <w:tc>
-          <w:tcPr>
-            <w:tcW w:w="3618" w:type="dxa"/>
+              <w:ind w:left="-108"/>
+            </w:pPr>
+          </w:p>
+        </w:tc>
+      </w:tr>
+      <w:tr>
+        <w:trPr>
+          <w:cantSplit/>
+          <w:trHeight w:hRule="exact" w:val="360"/>
+        </w:trPr>
+        <w:tc>
+          <w:tcPr>
+            <w:tcW w:w="270" w:type="dxa"/>
             <w:tcBorders>
               <w:top w:val="single" w:sz="12" w:space="0" w:color="4F81BD" w:themeColor="accent1"/>
               <w:left w:val="nil"/>
@@ -35772,7 +36291,7 @@
         </w:tc>
         <w:tc>
           <w:tcPr>
-            <w:tcW w:w="6102" w:type="dxa"/>
+            <w:tcW w:w="9450" w:type="dxa"/>
             <w:tcBorders>
               <w:top w:val="single" w:sz="12" w:space="0" w:color="4F81BD" w:themeColor="accent1"/>
               <w:left w:val="nil"/>
@@ -35785,63 +36304,63 @@
               <w:tabs>
                 <w:tab w:val="left" w:pos="8640"/>
               </w:tabs>
-              <w:ind w:left="360"/>
-            </w:pPr>
-          </w:p>
-        </w:tc>
-      </w:tr>
-      <w:tr>
-        <w:trPr>
-          <w:cantSplit/>
-          <w:trHeight w:hRule="exact" w:val="360"/>
-        </w:trPr>
-        <w:tc>
-          <w:tcPr>
-            <w:tcW w:w="3618" w:type="dxa"/>
-            <w:tcBorders>
-              <w:top w:val="single" w:sz="6" w:space="0" w:color="548DD4" w:themeColor="text2" w:themeTint="99"/>
-              <w:left w:val="nil"/>
-              <w:bottom w:val="single" w:sz="6" w:space="0" w:color="548DD4" w:themeColor="text2" w:themeTint="99"/>
-              <w:right w:val="nil"/>
-            </w:tcBorders>
-          </w:tcPr>
-          <w:p>
-            <w:pPr>
-              <w:tabs>
-                <w:tab w:val="left" w:pos="8640"/>
-              </w:tabs>
-              <w:ind w:left="360"/>
-            </w:pPr>
-          </w:p>
-        </w:tc>
-        <w:tc>
-          <w:tcPr>
-            <w:tcW w:w="6102" w:type="dxa"/>
-            <w:tcBorders>
-              <w:top w:val="single" w:sz="6" w:space="0" w:color="548DD4" w:themeColor="text2" w:themeTint="99"/>
-              <w:left w:val="nil"/>
-              <w:bottom w:val="single" w:sz="6" w:space="0" w:color="548DD4" w:themeColor="text2" w:themeTint="99"/>
-              <w:right w:val="nil"/>
-            </w:tcBorders>
-          </w:tcPr>
-          <w:p>
-            <w:pPr>
-              <w:tabs>
-                <w:tab w:val="left" w:pos="8640"/>
-              </w:tabs>
-              <w:ind w:left="360"/>
-            </w:pPr>
-          </w:p>
-        </w:tc>
-      </w:tr>
-      <w:tr>
-        <w:trPr>
-          <w:cantSplit/>
-          <w:trHeight w:hRule="exact" w:val="360"/>
-        </w:trPr>
-        <w:tc>
-          <w:tcPr>
-            <w:tcW w:w="3618" w:type="dxa"/>
+              <w:ind w:left="-108"/>
+            </w:pPr>
+          </w:p>
+        </w:tc>
+      </w:tr>
+      <w:tr>
+        <w:trPr>
+          <w:cantSplit/>
+          <w:trHeight w:hRule="exact" w:val="360"/>
+        </w:trPr>
+        <w:tc>
+          <w:tcPr>
+            <w:tcW w:w="270" w:type="dxa"/>
+            <w:tcBorders>
+              <w:top w:val="single" w:sz="6" w:space="0" w:color="548DD4" w:themeColor="text2" w:themeTint="99"/>
+              <w:left w:val="nil"/>
+              <w:bottom w:val="single" w:sz="6" w:space="0" w:color="548DD4" w:themeColor="text2" w:themeTint="99"/>
+              <w:right w:val="nil"/>
+            </w:tcBorders>
+          </w:tcPr>
+          <w:p>
+            <w:pPr>
+              <w:tabs>
+                <w:tab w:val="left" w:pos="8640"/>
+              </w:tabs>
+              <w:ind w:left="360"/>
+            </w:pPr>
+          </w:p>
+        </w:tc>
+        <w:tc>
+          <w:tcPr>
+            <w:tcW w:w="9450" w:type="dxa"/>
+            <w:tcBorders>
+              <w:top w:val="single" w:sz="6" w:space="0" w:color="548DD4" w:themeColor="text2" w:themeTint="99"/>
+              <w:left w:val="nil"/>
+              <w:bottom w:val="single" w:sz="6" w:space="0" w:color="548DD4" w:themeColor="text2" w:themeTint="99"/>
+              <w:right w:val="nil"/>
+            </w:tcBorders>
+          </w:tcPr>
+          <w:p>
+            <w:pPr>
+              <w:tabs>
+                <w:tab w:val="left" w:pos="8640"/>
+              </w:tabs>
+              <w:ind w:left="-108"/>
+            </w:pPr>
+          </w:p>
+        </w:tc>
+      </w:tr>
+      <w:tr>
+        <w:trPr>
+          <w:cantSplit/>
+          <w:trHeight w:hRule="exact" w:val="360"/>
+        </w:trPr>
+        <w:tc>
+          <w:tcPr>
+            <w:tcW w:w="270" w:type="dxa"/>
             <w:tcBorders>
               <w:top w:val="single" w:sz="6" w:space="0" w:color="548DD4" w:themeColor="text2" w:themeTint="99"/>
               <w:left w:val="nil"/>
@@ -35863,164 +36382,164 @@
         </w:tc>
         <w:tc>
           <w:tcPr>
-            <w:tcW w:w="6102" w:type="dxa"/>
-            <w:tcBorders>
-              <w:top w:val="single" w:sz="6" w:space="0" w:color="548DD4" w:themeColor="text2" w:themeTint="99"/>
-              <w:left w:val="nil"/>
-              <w:bottom w:val="single" w:sz="6" w:space="0" w:color="548DD4" w:themeColor="text2" w:themeTint="99"/>
-              <w:right w:val="nil"/>
-            </w:tcBorders>
-          </w:tcPr>
-          <w:p>
-            <w:pPr>
-              <w:tabs>
-                <w:tab w:val="left" w:pos="8640"/>
-              </w:tabs>
-              <w:ind w:left="360"/>
-            </w:pPr>
-          </w:p>
-        </w:tc>
-      </w:tr>
-      <w:tr>
-        <w:trPr>
-          <w:cantSplit/>
-          <w:trHeight w:hRule="exact" w:val="360"/>
-        </w:trPr>
-        <w:tc>
-          <w:tcPr>
-            <w:tcW w:w="3618" w:type="dxa"/>
-            <w:tcBorders>
-              <w:top w:val="single" w:sz="6" w:space="0" w:color="548DD4" w:themeColor="text2" w:themeTint="99"/>
-              <w:left w:val="nil"/>
-              <w:bottom w:val="single" w:sz="6" w:space="0" w:color="548DD4" w:themeColor="text2" w:themeTint="99"/>
-              <w:right w:val="nil"/>
-            </w:tcBorders>
-          </w:tcPr>
-          <w:p>
-            <w:pPr>
-              <w:tabs>
-                <w:tab w:val="left" w:pos="8640"/>
-              </w:tabs>
-              <w:ind w:left="360"/>
-            </w:pPr>
-          </w:p>
-        </w:tc>
-        <w:tc>
-          <w:tcPr>
-            <w:tcW w:w="6102" w:type="dxa"/>
-            <w:tcBorders>
-              <w:top w:val="single" w:sz="6" w:space="0" w:color="548DD4" w:themeColor="text2" w:themeTint="99"/>
-              <w:left w:val="nil"/>
-              <w:bottom w:val="single" w:sz="6" w:space="0" w:color="548DD4" w:themeColor="text2" w:themeTint="99"/>
-              <w:right w:val="nil"/>
-            </w:tcBorders>
-          </w:tcPr>
-          <w:p>
-            <w:pPr>
-              <w:tabs>
-                <w:tab w:val="left" w:pos="8640"/>
-              </w:tabs>
-              <w:ind w:left="360"/>
-            </w:pPr>
-          </w:p>
-        </w:tc>
-      </w:tr>
-      <w:tr>
-        <w:trPr>
-          <w:cantSplit/>
-          <w:trHeight w:hRule="exact" w:val="360"/>
-        </w:trPr>
-        <w:tc>
-          <w:tcPr>
-            <w:tcW w:w="3618" w:type="dxa"/>
-            <w:tcBorders>
-              <w:top w:val="single" w:sz="6" w:space="0" w:color="548DD4" w:themeColor="text2" w:themeTint="99"/>
-              <w:left w:val="nil"/>
-              <w:bottom w:val="single" w:sz="6" w:space="0" w:color="548DD4" w:themeColor="text2" w:themeTint="99"/>
-              <w:right w:val="nil"/>
-            </w:tcBorders>
-          </w:tcPr>
-          <w:p>
-            <w:pPr>
-              <w:tabs>
-                <w:tab w:val="left" w:pos="8640"/>
-              </w:tabs>
-              <w:ind w:left="360"/>
-            </w:pPr>
-          </w:p>
-        </w:tc>
-        <w:tc>
-          <w:tcPr>
-            <w:tcW w:w="6102" w:type="dxa"/>
-            <w:tcBorders>
-              <w:top w:val="single" w:sz="6" w:space="0" w:color="548DD4" w:themeColor="text2" w:themeTint="99"/>
-              <w:left w:val="nil"/>
-              <w:bottom w:val="single" w:sz="6" w:space="0" w:color="548DD4" w:themeColor="text2" w:themeTint="99"/>
-              <w:right w:val="nil"/>
-            </w:tcBorders>
-          </w:tcPr>
-          <w:p>
-            <w:pPr>
-              <w:tabs>
-                <w:tab w:val="left" w:pos="8640"/>
-              </w:tabs>
-              <w:ind w:left="360"/>
-            </w:pPr>
-          </w:p>
-        </w:tc>
-      </w:tr>
-      <w:tr>
-        <w:trPr>
-          <w:cantSplit/>
-          <w:trHeight w:hRule="exact" w:val="360"/>
-        </w:trPr>
-        <w:tc>
-          <w:tcPr>
-            <w:tcW w:w="3618" w:type="dxa"/>
-            <w:tcBorders>
-              <w:top w:val="single" w:sz="6" w:space="0" w:color="548DD4" w:themeColor="text2" w:themeTint="99"/>
-              <w:left w:val="nil"/>
-              <w:bottom w:val="single" w:sz="6" w:space="0" w:color="548DD4" w:themeColor="text2" w:themeTint="99"/>
-              <w:right w:val="nil"/>
-            </w:tcBorders>
-          </w:tcPr>
-          <w:p>
-            <w:pPr>
-              <w:tabs>
-                <w:tab w:val="left" w:pos="8640"/>
-              </w:tabs>
-              <w:ind w:left="360"/>
-            </w:pPr>
-          </w:p>
-        </w:tc>
-        <w:tc>
-          <w:tcPr>
-            <w:tcW w:w="6102" w:type="dxa"/>
-            <w:tcBorders>
-              <w:top w:val="single" w:sz="6" w:space="0" w:color="548DD4" w:themeColor="text2" w:themeTint="99"/>
-              <w:left w:val="nil"/>
-              <w:bottom w:val="single" w:sz="6" w:space="0" w:color="548DD4" w:themeColor="text2" w:themeTint="99"/>
-              <w:right w:val="nil"/>
-            </w:tcBorders>
-          </w:tcPr>
-          <w:p>
-            <w:pPr>
-              <w:tabs>
-                <w:tab w:val="left" w:pos="8640"/>
-              </w:tabs>
-              <w:ind w:left="360"/>
-            </w:pPr>
-          </w:p>
-        </w:tc>
-      </w:tr>
-      <w:tr>
-        <w:trPr>
-          <w:cantSplit/>
-          <w:trHeight w:hRule="exact" w:val="360"/>
-        </w:trPr>
-        <w:tc>
-          <w:tcPr>
-            <w:tcW w:w="3618" w:type="dxa"/>
+            <w:tcW w:w="9450" w:type="dxa"/>
+            <w:tcBorders>
+              <w:top w:val="single" w:sz="6" w:space="0" w:color="548DD4" w:themeColor="text2" w:themeTint="99"/>
+              <w:left w:val="nil"/>
+              <w:bottom w:val="single" w:sz="6" w:space="0" w:color="548DD4" w:themeColor="text2" w:themeTint="99"/>
+              <w:right w:val="nil"/>
+            </w:tcBorders>
+          </w:tcPr>
+          <w:p>
+            <w:pPr>
+              <w:tabs>
+                <w:tab w:val="left" w:pos="8640"/>
+              </w:tabs>
+              <w:ind w:left="-108"/>
+            </w:pPr>
+          </w:p>
+        </w:tc>
+      </w:tr>
+      <w:tr>
+        <w:trPr>
+          <w:cantSplit/>
+          <w:trHeight w:hRule="exact" w:val="360"/>
+        </w:trPr>
+        <w:tc>
+          <w:tcPr>
+            <w:tcW w:w="270" w:type="dxa"/>
+            <w:tcBorders>
+              <w:top w:val="single" w:sz="6" w:space="0" w:color="548DD4" w:themeColor="text2" w:themeTint="99"/>
+              <w:left w:val="nil"/>
+              <w:bottom w:val="single" w:sz="6" w:space="0" w:color="548DD4" w:themeColor="text2" w:themeTint="99"/>
+              <w:right w:val="nil"/>
+            </w:tcBorders>
+          </w:tcPr>
+          <w:p>
+            <w:pPr>
+              <w:tabs>
+                <w:tab w:val="left" w:pos="8640"/>
+              </w:tabs>
+              <w:ind w:left="360"/>
+            </w:pPr>
+          </w:p>
+        </w:tc>
+        <w:tc>
+          <w:tcPr>
+            <w:tcW w:w="9450" w:type="dxa"/>
+            <w:tcBorders>
+              <w:top w:val="single" w:sz="6" w:space="0" w:color="548DD4" w:themeColor="text2" w:themeTint="99"/>
+              <w:left w:val="nil"/>
+              <w:bottom w:val="single" w:sz="6" w:space="0" w:color="548DD4" w:themeColor="text2" w:themeTint="99"/>
+              <w:right w:val="nil"/>
+            </w:tcBorders>
+          </w:tcPr>
+          <w:p>
+            <w:pPr>
+              <w:tabs>
+                <w:tab w:val="left" w:pos="8640"/>
+              </w:tabs>
+              <w:ind w:left="-108"/>
+            </w:pPr>
+          </w:p>
+        </w:tc>
+      </w:tr>
+      <w:tr>
+        <w:trPr>
+          <w:cantSplit/>
+          <w:trHeight w:hRule="exact" w:val="360"/>
+        </w:trPr>
+        <w:tc>
+          <w:tcPr>
+            <w:tcW w:w="270" w:type="dxa"/>
+            <w:tcBorders>
+              <w:top w:val="single" w:sz="6" w:space="0" w:color="548DD4" w:themeColor="text2" w:themeTint="99"/>
+              <w:left w:val="nil"/>
+              <w:bottom w:val="single" w:sz="6" w:space="0" w:color="548DD4" w:themeColor="text2" w:themeTint="99"/>
+              <w:right w:val="nil"/>
+            </w:tcBorders>
+          </w:tcPr>
+          <w:p>
+            <w:pPr>
+              <w:tabs>
+                <w:tab w:val="left" w:pos="8640"/>
+              </w:tabs>
+              <w:ind w:left="360"/>
+            </w:pPr>
+          </w:p>
+        </w:tc>
+        <w:tc>
+          <w:tcPr>
+            <w:tcW w:w="9450" w:type="dxa"/>
+            <w:tcBorders>
+              <w:top w:val="single" w:sz="6" w:space="0" w:color="548DD4" w:themeColor="text2" w:themeTint="99"/>
+              <w:left w:val="nil"/>
+              <w:bottom w:val="single" w:sz="6" w:space="0" w:color="548DD4" w:themeColor="text2" w:themeTint="99"/>
+              <w:right w:val="nil"/>
+            </w:tcBorders>
+          </w:tcPr>
+          <w:p>
+            <w:pPr>
+              <w:tabs>
+                <w:tab w:val="left" w:pos="8640"/>
+              </w:tabs>
+              <w:ind w:left="-108"/>
+            </w:pPr>
+          </w:p>
+        </w:tc>
+      </w:tr>
+      <w:tr>
+        <w:trPr>
+          <w:cantSplit/>
+          <w:trHeight w:hRule="exact" w:val="360"/>
+        </w:trPr>
+        <w:tc>
+          <w:tcPr>
+            <w:tcW w:w="270" w:type="dxa"/>
+            <w:tcBorders>
+              <w:top w:val="single" w:sz="6" w:space="0" w:color="548DD4" w:themeColor="text2" w:themeTint="99"/>
+              <w:left w:val="nil"/>
+              <w:bottom w:val="single" w:sz="6" w:space="0" w:color="548DD4" w:themeColor="text2" w:themeTint="99"/>
+              <w:right w:val="nil"/>
+            </w:tcBorders>
+          </w:tcPr>
+          <w:p>
+            <w:pPr>
+              <w:tabs>
+                <w:tab w:val="left" w:pos="8640"/>
+              </w:tabs>
+              <w:ind w:left="360"/>
+            </w:pPr>
+          </w:p>
+        </w:tc>
+        <w:tc>
+          <w:tcPr>
+            <w:tcW w:w="9450" w:type="dxa"/>
+            <w:tcBorders>
+              <w:top w:val="single" w:sz="6" w:space="0" w:color="548DD4" w:themeColor="text2" w:themeTint="99"/>
+              <w:left w:val="nil"/>
+              <w:bottom w:val="single" w:sz="6" w:space="0" w:color="548DD4" w:themeColor="text2" w:themeTint="99"/>
+              <w:right w:val="nil"/>
+            </w:tcBorders>
+          </w:tcPr>
+          <w:p>
+            <w:pPr>
+              <w:tabs>
+                <w:tab w:val="left" w:pos="8640"/>
+              </w:tabs>
+              <w:ind w:left="-108"/>
+            </w:pPr>
+          </w:p>
+        </w:tc>
+      </w:tr>
+      <w:tr>
+        <w:trPr>
+          <w:cantSplit/>
+          <w:trHeight w:hRule="exact" w:val="360"/>
+        </w:trPr>
+        <w:tc>
+          <w:tcPr>
+            <w:tcW w:w="270" w:type="dxa"/>
             <w:tcBorders>
               <w:top w:val="single" w:sz="6" w:space="0" w:color="548DD4" w:themeColor="text2" w:themeTint="99"/>
               <w:left w:val="nil"/>
@@ -36039,7 +36558,7 @@
         </w:tc>
         <w:tc>
           <w:tcPr>
-            <w:tcW w:w="6102" w:type="dxa"/>
+            <w:tcW w:w="9450" w:type="dxa"/>
             <w:tcBorders>
               <w:top w:val="single" w:sz="6" w:space="0" w:color="548DD4" w:themeColor="text2" w:themeTint="99"/>
               <w:left w:val="single" w:sz="12" w:space="0" w:color="FF0000"/>
@@ -36052,7 +36571,7 @@
               <w:tabs>
                 <w:tab w:val="left" w:pos="8640"/>
               </w:tabs>
-              <w:ind w:left="360"/>
+              <w:ind w:left="-108"/>
             </w:pPr>
           </w:p>
         </w:tc>
@@ -46477,6 +46996,118 @@
     </w:lvl>
   </w:abstractNum>
   <w:abstractNum w:abstractNumId="1">
+    <w:nsid w:val="390B0D1B"/>
+    <w:multiLevelType w:val="hybridMultilevel"/>
+    <w:tmpl w:val="26A4E102"/>
+    <w:lvl w:ilvl="0" w:tplc="37C2726C">
+      <w:numFmt w:val="bullet"/>
+      <w:lvlText w:val=""/>
+      <w:lvlJc w:val="left"/>
+      <w:pPr>
+        <w:ind w:left="720" w:hanging="360"/>
+      </w:pPr>
+      <w:rPr>
+        <w:rFonts w:ascii="Wingdings" w:eastAsia="Times New Roman" w:hAnsi="Wingdings" w:cs="Times New Roman" w:hint="default"/>
+      </w:rPr>
+    </w:lvl>
+    <w:lvl w:ilvl="1" w:tplc="04160003" w:tentative="1">
+      <w:start w:val="1"/>
+      <w:numFmt w:val="bullet"/>
+      <w:lvlText w:val="o"/>
+      <w:lvlJc w:val="left"/>
+      <w:pPr>
+        <w:ind w:left="1440" w:hanging="360"/>
+      </w:pPr>
+      <w:rPr>
+        <w:rFonts w:ascii="Courier New" w:hAnsi="Courier New" w:cs="Courier New" w:hint="default"/>
+      </w:rPr>
+    </w:lvl>
+    <w:lvl w:ilvl="2" w:tplc="04160005" w:tentative="1">
+      <w:start w:val="1"/>
+      <w:numFmt w:val="bullet"/>
+      <w:lvlText w:val=""/>
+      <w:lvlJc w:val="left"/>
+      <w:pPr>
+        <w:ind w:left="2160" w:hanging="360"/>
+      </w:pPr>
+      <w:rPr>
+        <w:rFonts w:ascii="Wingdings" w:hAnsi="Wingdings" w:hint="default"/>
+      </w:rPr>
+    </w:lvl>
+    <w:lvl w:ilvl="3" w:tplc="04160001" w:tentative="1">
+      <w:start w:val="1"/>
+      <w:numFmt w:val="bullet"/>
+      <w:lvlText w:val=""/>
+      <w:lvlJc w:val="left"/>
+      <w:pPr>
+        <w:ind w:left="2880" w:hanging="360"/>
+      </w:pPr>
+      <w:rPr>
+        <w:rFonts w:ascii="Symbol" w:hAnsi="Symbol" w:hint="default"/>
+      </w:rPr>
+    </w:lvl>
+    <w:lvl w:ilvl="4" w:tplc="04160003" w:tentative="1">
+      <w:start w:val="1"/>
+      <w:numFmt w:val="bullet"/>
+      <w:lvlText w:val="o"/>
+      <w:lvlJc w:val="left"/>
+      <w:pPr>
+        <w:ind w:left="3600" w:hanging="360"/>
+      </w:pPr>
+      <w:rPr>
+        <w:rFonts w:ascii="Courier New" w:hAnsi="Courier New" w:cs="Courier New" w:hint="default"/>
+      </w:rPr>
+    </w:lvl>
+    <w:lvl w:ilvl="5" w:tplc="04160005" w:tentative="1">
+      <w:start w:val="1"/>
+      <w:numFmt w:val="bullet"/>
+      <w:lvlText w:val=""/>
+      <w:lvlJc w:val="left"/>
+      <w:pPr>
+        <w:ind w:left="4320" w:hanging="360"/>
+      </w:pPr>
+      <w:rPr>
+        <w:rFonts w:ascii="Wingdings" w:hAnsi="Wingdings" w:hint="default"/>
+      </w:rPr>
+    </w:lvl>
+    <w:lvl w:ilvl="6" w:tplc="04160001" w:tentative="1">
+      <w:start w:val="1"/>
+      <w:numFmt w:val="bullet"/>
+      <w:lvlText w:val=""/>
+      <w:lvlJc w:val="left"/>
+      <w:pPr>
+        <w:ind w:left="5040" w:hanging="360"/>
+      </w:pPr>
+      <w:rPr>
+        <w:rFonts w:ascii="Symbol" w:hAnsi="Symbol" w:hint="default"/>
+      </w:rPr>
+    </w:lvl>
+    <w:lvl w:ilvl="7" w:tplc="04160003" w:tentative="1">
+      <w:start w:val="1"/>
+      <w:numFmt w:val="bullet"/>
+      <w:lvlText w:val="o"/>
+      <w:lvlJc w:val="left"/>
+      <w:pPr>
+        <w:ind w:left="5760" w:hanging="360"/>
+      </w:pPr>
+      <w:rPr>
+        <w:rFonts w:ascii="Courier New" w:hAnsi="Courier New" w:cs="Courier New" w:hint="default"/>
+      </w:rPr>
+    </w:lvl>
+    <w:lvl w:ilvl="8" w:tplc="04160005" w:tentative="1">
+      <w:start w:val="1"/>
+      <w:numFmt w:val="bullet"/>
+      <w:lvlText w:val=""/>
+      <w:lvlJc w:val="left"/>
+      <w:pPr>
+        <w:ind w:left="6480" w:hanging="360"/>
+      </w:pPr>
+      <w:rPr>
+        <w:rFonts w:ascii="Wingdings" w:hAnsi="Wingdings" w:hint="default"/>
+      </w:rPr>
+    </w:lvl>
+  </w:abstractNum>
+  <w:abstractNum w:abstractNumId="2">
     <w:nsid w:val="4ECD439A"/>
     <w:multiLevelType w:val="hybridMultilevel"/>
     <w:tmpl w:val="82FA232C"/>
@@ -46588,7 +47219,7 @@
       </w:rPr>
     </w:lvl>
   </w:abstractNum>
-  <w:abstractNum w:abstractNumId="2">
+  <w:abstractNum w:abstractNumId="3">
     <w:nsid w:val="506E4605"/>
     <w:multiLevelType w:val="hybridMultilevel"/>
     <w:tmpl w:val="9DEAB178"/>
@@ -46677,7 +47308,7 @@
       </w:pPr>
     </w:lvl>
   </w:abstractNum>
-  <w:abstractNum w:abstractNumId="3">
+  <w:abstractNum w:abstractNumId="4">
     <w:nsid w:val="53A10FDB"/>
     <w:multiLevelType w:val="hybridMultilevel"/>
     <w:tmpl w:val="64E04398"/>
@@ -46789,7 +47420,7 @@
       </w:rPr>
     </w:lvl>
   </w:abstractNum>
-  <w:abstractNum w:abstractNumId="4">
+  <w:abstractNum w:abstractNumId="5">
     <w:nsid w:val="5CD34CFB"/>
     <w:multiLevelType w:val="hybridMultilevel"/>
     <w:tmpl w:val="87CE7532"/>
@@ -46902,19 +47533,22 @@
     </w:lvl>
   </w:abstractNum>
   <w:num w:numId="1">
-    <w:abstractNumId w:val="4"/>
+    <w:abstractNumId w:val="5"/>
   </w:num>
   <w:num w:numId="2">
     <w:abstractNumId w:val="0"/>
   </w:num>
   <w:num w:numId="3">
+    <w:abstractNumId w:val="4"/>
+  </w:num>
+  <w:num w:numId="4">
+    <w:abstractNumId w:val="2"/>
+  </w:num>
+  <w:num w:numId="5">
     <w:abstractNumId w:val="3"/>
   </w:num>
-  <w:num w:numId="4">
+  <w:num w:numId="6">
     <w:abstractNumId w:val="1"/>
-  </w:num>
-  <w:num w:numId="5">
-    <w:abstractNumId w:val="2"/>
   </w:num>
 </w:numbering>
 </file>

</xml_diff>